<commit_message>
fix issue of thorization
</commit_message>
<xml_diff>
--- a/Wings Documentation.docx
+++ b/Wings Documentation.docx
@@ -444,6 +444,7 @@
                 <w:color w:val="262626" w:themeColor="text1" w:themeTint="D9"/>
               </w:rPr>
             </w:pPr>
+            <w:proofErr w:type="spellStart"/>
             <w:r>
               <w:rPr>
                 <w:rFonts w:asciiTheme="minorHAnsi" w:hAnsiTheme="minorHAnsi" w:cs="Calibri"/>
@@ -451,6 +452,7 @@
               </w:rPr>
               <w:t>Travix</w:t>
             </w:r>
+            <w:proofErr w:type="spellEnd"/>
           </w:p>
         </w:tc>
       </w:tr>
@@ -1080,13 +1082,23 @@
         </w:rPr>
         <w:t xml:space="preserve"> </w:t>
       </w:r>
+      <w:proofErr w:type="spellStart"/>
       <w:r>
         <w:rPr>
           <w:rFonts w:cs="Arial"/>
           <w:sz w:val="28"/>
           <w:szCs w:val="28"/>
         </w:rPr>
-        <w:t>Travix International</w:t>
+        <w:t>Travix</w:t>
+      </w:r>
+      <w:proofErr w:type="spellEnd"/>
+      <w:r>
+        <w:rPr>
+          <w:rFonts w:cs="Arial"/>
+          <w:sz w:val="28"/>
+          <w:szCs w:val="28"/>
+        </w:rPr>
+        <w:t xml:space="preserve"> International</w:t>
       </w:r>
       <w:r>
         <w:rPr>
@@ -3762,13 +3774,13 @@
               <w:pStyle w:val="TBLBDYLeft"/>
             </w:pPr>
             <w:r>
-              <w:t>05</w:t>
+              <w:t>19</w:t>
             </w:r>
             <w:r>
               <w:t>-</w:t>
             </w:r>
             <w:r>
-              <w:t>Jan</w:t>
+              <w:t>Jun</w:t>
             </w:r>
             <w:r>
               <w:t>-201</w:t>
@@ -5370,25 +5382,15 @@
     </w:p>
     <w:p>
       <w:r>
-        <w:t xml:space="preserve">As a </w:t>
-      </w:r>
-      <w:r>
-        <w:t>Front-End</w:t>
-      </w:r>
-      <w:r>
-        <w:t xml:space="preserve"> </w:t>
-      </w:r>
-      <w:r>
-        <w:t>Developer,</w:t>
-      </w:r>
-      <w:r>
-        <w:t xml:space="preserve"> I need a REST-ful Web API for my ticketing website, so that I can access and</w:t>
-      </w:r>
-      <w:r>
-        <w:t xml:space="preserve"> </w:t>
-      </w:r>
-      <w:r>
-        <w:t>manage information related to the passengers.</w:t>
+        <w:t>As a Front-End Developer, I need a REST-</w:t>
+      </w:r>
+      <w:proofErr w:type="spellStart"/>
+      <w:r>
+        <w:t>ful</w:t>
+      </w:r>
+      <w:proofErr w:type="spellEnd"/>
+      <w:r>
+        <w:t xml:space="preserve"> Web API for my ticketing website, so that I can access and manage information related to the passengers.</w:t>
       </w:r>
     </w:p>
     <w:p/>
@@ -5409,15 +5411,27 @@
           <w:sz w:val="22"/>
           <w:szCs w:val="22"/>
         </w:rPr>
-        <w:t>W</w:t>
-      </w:r>
-      <w:r>
+        <w:t>Website need the following:</w:t>
+      </w:r>
+    </w:p>
+    <w:p>
+      <w:pPr>
+        <w:autoSpaceDE w:val="0"/>
+        <w:autoSpaceDN w:val="0"/>
+        <w:adjustRightInd w:val="0"/>
         <w:rPr>
           <w:rFonts w:ascii="Calibri" w:eastAsia="Calibri" w:hAnsi="Calibri" w:cs="Calibri"/>
           <w:sz w:val="22"/>
           <w:szCs w:val="22"/>
         </w:rPr>
-        <w:t>ebsite</w:t>
+      </w:pPr>
+      <w:r>
+        <w:rPr>
+          <w:rFonts w:ascii="ArialMT" w:eastAsia="Calibri" w:hAnsi="Calibri" w:cs="ArialMT"/>
+          <w:sz w:val="22"/>
+          <w:szCs w:val="22"/>
+        </w:rPr>
+        <w:t xml:space="preserve">1. </w:t>
       </w:r>
       <w:r>
         <w:rPr>
@@ -5425,15 +5439,35 @@
           <w:sz w:val="22"/>
           <w:szCs w:val="22"/>
         </w:rPr>
-        <w:t xml:space="preserve"> need the following</w:t>
-      </w:r>
-      <w:r>
+        <w:t>Endpoint that returns a person by Id.</w:t>
+      </w:r>
+    </w:p>
+    <w:p>
+      <w:pPr>
+        <w:autoSpaceDE w:val="0"/>
+        <w:autoSpaceDN w:val="0"/>
+        <w:adjustRightInd w:val="0"/>
         <w:rPr>
           <w:rFonts w:ascii="Calibri" w:eastAsia="Calibri" w:hAnsi="Calibri" w:cs="Calibri"/>
           <w:sz w:val="22"/>
           <w:szCs w:val="22"/>
         </w:rPr>
-        <w:t>:</w:t>
+      </w:pPr>
+      <w:r>
+        <w:rPr>
+          <w:rFonts w:ascii="ArialMT" w:eastAsia="Calibri" w:hAnsi="Calibri" w:cs="ArialMT"/>
+          <w:sz w:val="22"/>
+          <w:szCs w:val="22"/>
+        </w:rPr>
+        <w:t xml:space="preserve">2. </w:t>
+      </w:r>
+      <w:r>
+        <w:rPr>
+          <w:rFonts w:ascii="Calibri" w:eastAsia="Calibri" w:hAnsi="Calibri" w:cs="Calibri"/>
+          <w:sz w:val="22"/>
+          <w:szCs w:val="22"/>
+        </w:rPr>
+        <w:t>Endpoint that returns all passengers on the flight by number for example ‘PZ696’.</w:t>
       </w:r>
     </w:p>
     <w:p>
@@ -5453,7 +5487,7 @@
           <w:sz w:val="22"/>
           <w:szCs w:val="22"/>
         </w:rPr>
-        <w:t xml:space="preserve">1. </w:t>
+        <w:t xml:space="preserve">3. </w:t>
       </w:r>
       <w:r>
         <w:rPr>
@@ -5461,7 +5495,7 @@
           <w:sz w:val="22"/>
           <w:szCs w:val="22"/>
         </w:rPr>
-        <w:t>Endpoint that returns a person by Id.</w:t>
+        <w:t>Endpoint that updates a person’s email address.</w:t>
       </w:r>
     </w:p>
     <w:p>
@@ -5481,87 +5515,7 @@
           <w:sz w:val="22"/>
           <w:szCs w:val="22"/>
         </w:rPr>
-        <w:t xml:space="preserve">2. </w:t>
-      </w:r>
-      <w:r>
-        <w:rPr>
-          <w:rFonts w:ascii="Calibri" w:eastAsia="Calibri" w:hAnsi="Calibri" w:cs="Calibri"/>
-          <w:sz w:val="22"/>
-          <w:szCs w:val="22"/>
-        </w:rPr>
-        <w:t>Endpoint that returns all passengers on the flight</w:t>
-      </w:r>
-      <w:r>
-        <w:rPr>
-          <w:rFonts w:ascii="Calibri" w:eastAsia="Calibri" w:hAnsi="Calibri" w:cs="Calibri"/>
-          <w:sz w:val="22"/>
-          <w:szCs w:val="22"/>
-        </w:rPr>
-        <w:t xml:space="preserve"> by number for example</w:t>
-      </w:r>
-      <w:r>
-        <w:rPr>
-          <w:rFonts w:ascii="Calibri" w:eastAsia="Calibri" w:hAnsi="Calibri" w:cs="Calibri"/>
-          <w:sz w:val="22"/>
-          <w:szCs w:val="22"/>
-        </w:rPr>
-        <w:t xml:space="preserve"> ‘PZ696’.</w:t>
-      </w:r>
-    </w:p>
-    <w:p>
-      <w:pPr>
-        <w:autoSpaceDE w:val="0"/>
-        <w:autoSpaceDN w:val="0"/>
-        <w:adjustRightInd w:val="0"/>
-        <w:rPr>
-          <w:rFonts w:ascii="Calibri" w:eastAsia="Calibri" w:hAnsi="Calibri" w:cs="Calibri"/>
-          <w:sz w:val="22"/>
-          <w:szCs w:val="22"/>
-        </w:rPr>
-      </w:pPr>
-      <w:r>
-        <w:rPr>
-          <w:rFonts w:ascii="ArialMT" w:eastAsia="Calibri" w:hAnsi="Calibri" w:cs="ArialMT"/>
-          <w:sz w:val="22"/>
-          <w:szCs w:val="22"/>
-        </w:rPr>
-        <w:t xml:space="preserve">3. </w:t>
-      </w:r>
-      <w:r>
-        <w:rPr>
-          <w:rFonts w:ascii="Calibri" w:eastAsia="Calibri" w:hAnsi="Calibri" w:cs="Calibri"/>
-          <w:sz w:val="22"/>
-          <w:szCs w:val="22"/>
-        </w:rPr>
-        <w:t>Endpoint that updates a person’s email address.</w:t>
-      </w:r>
-    </w:p>
-    <w:p>
-      <w:pPr>
-        <w:autoSpaceDE w:val="0"/>
-        <w:autoSpaceDN w:val="0"/>
-        <w:adjustRightInd w:val="0"/>
-        <w:rPr>
-          <w:rFonts w:ascii="Calibri" w:eastAsia="Calibri" w:hAnsi="Calibri" w:cs="Calibri"/>
-          <w:sz w:val="22"/>
-          <w:szCs w:val="22"/>
-        </w:rPr>
-      </w:pPr>
-      <w:r>
-        <w:rPr>
-          <w:rFonts w:ascii="ArialMT" w:eastAsia="Calibri" w:hAnsi="Calibri" w:cs="ArialMT"/>
-          <w:sz w:val="22"/>
-          <w:szCs w:val="22"/>
-        </w:rPr>
-        <w:t>4.</w:t>
-      </w:r>
-      <w:r>
-        <w:rPr>
-          <w:rFonts w:ascii="ArialMT" w:eastAsia="Calibri" w:hAnsi="Calibri" w:cs="ArialMT"/>
-          <w:sz w:val="22"/>
-          <w:szCs w:val="22"/>
-        </w:rPr>
-        <w:t xml:space="preserve"> </w:t>
+        <w:t xml:space="preserve">4. </w:t>
       </w:r>
       <w:r>
         <w:rPr>
@@ -5692,15 +5646,7 @@
           <w:sz w:val="22"/>
           <w:szCs w:val="22"/>
         </w:rPr>
-        <w:t>Endpoint</w:t>
-      </w:r>
-      <w:r>
-        <w:rPr>
-          <w:rFonts w:ascii="Calibri" w:eastAsia="Calibri" w:hAnsi="Calibri" w:cs="Calibri"/>
-          <w:sz w:val="22"/>
-          <w:szCs w:val="22"/>
-        </w:rPr>
-        <w:t xml:space="preserve"> Table</w:t>
+        <w:t>Endpoint Table</w:t>
       </w:r>
     </w:p>
     <w:p>
@@ -5785,7 +5731,15 @@
               <w:cnfStyle w:val="000000100000" w:firstRow="0" w:lastRow="0" w:firstColumn="0" w:lastColumn="0" w:oddVBand="0" w:evenVBand="0" w:oddHBand="1" w:evenHBand="0" w:firstRowFirstColumn="0" w:firstRowLastColumn="0" w:lastRowFirstColumn="0" w:lastRowLastColumn="0"/>
             </w:pPr>
             <w:r>
-              <w:t>/api/v</w:t>
+              <w:t>/</w:t>
+            </w:r>
+            <w:proofErr w:type="spellStart"/>
+            <w:r>
+              <w:t>api</w:t>
+            </w:r>
+            <w:proofErr w:type="spellEnd"/>
+            <w:r>
+              <w:t>/v</w:t>
             </w:r>
             <w:r>
               <w:t>1/</w:t>
@@ -5803,6 +5757,9 @@
             <w:pPr>
               <w:cnfStyle w:val="000000100000" w:firstRow="0" w:lastRow="0" w:firstColumn="0" w:lastColumn="0" w:oddVBand="0" w:evenVBand="0" w:oddHBand="1" w:evenHBand="0" w:firstRowFirstColumn="0" w:firstRowLastColumn="0" w:lastRowFirstColumn="0" w:lastRowLastColumn="0"/>
             </w:pPr>
+            <w:r>
+              <w:t>Create new Booking with new Passenger</w:t>
+            </w:r>
           </w:p>
         </w:tc>
       </w:tr>
@@ -5827,14 +5784,30 @@
               <w:cnfStyle w:val="000000000000" w:firstRow="0" w:lastRow="0" w:firstColumn="0" w:lastColumn="0" w:oddVBand="0" w:evenVBand="0" w:oddHBand="0" w:evenHBand="0" w:firstRowFirstColumn="0" w:firstRowLastColumn="0" w:lastRowFirstColumn="0" w:lastRowLastColumn="0"/>
             </w:pPr>
             <w:r>
-              <w:t>/api/v</w:t>
+              <w:t>/</w:t>
+            </w:r>
+            <w:proofErr w:type="spellStart"/>
+            <w:r>
+              <w:t>api</w:t>
+            </w:r>
+            <w:proofErr w:type="spellEnd"/>
+            <w:r>
+              <w:t>/v</w:t>
             </w:r>
             <w:r>
               <w:t>1</w:t>
             </w:r>
             <w:r>
-              <w:t>/Flights/{flightNumber}/Passengers</w:t>
+              <w:t>/Flights/{</w:t>
             </w:r>
+            <w:proofErr w:type="spellStart"/>
+            <w:r>
+              <w:t>flightNumber</w:t>
+            </w:r>
+            <w:proofErr w:type="spellEnd"/>
+            <w:r>
+              <w:t>}/Passengers</w:t>
+            </w:r>
           </w:p>
         </w:tc>
         <w:tc>
@@ -5845,6 +5818,9 @@
             <w:pPr>
               <w:cnfStyle w:val="000000000000" w:firstRow="0" w:lastRow="0" w:firstColumn="0" w:lastColumn="0" w:oddVBand="0" w:evenVBand="0" w:oddHBand="0" w:evenHBand="0" w:firstRowFirstColumn="0" w:firstRowLastColumn="0" w:lastRowFirstColumn="0" w:lastRowLastColumn="0"/>
             </w:pPr>
+            <w:r>
+              <w:t>Get All passenger in specific gender</w:t>
+            </w:r>
           </w:p>
         </w:tc>
       </w:tr>
@@ -5876,6 +5852,7 @@
               </w:numPr>
               <w:spacing w:before="0" w:after="0" w:line="264" w:lineRule="atLeast"/>
               <w:textAlignment w:val="baseline"/>
+              <w:outlineLvl w:val="2"/>
               <w:cnfStyle w:val="000000100000" w:firstRow="0" w:lastRow="0" w:firstColumn="0" w:lastColumn="0" w:oddVBand="0" w:evenVBand="0" w:oddHBand="1" w:evenHBand="0" w:firstRowFirstColumn="0" w:firstRowLastColumn="0" w:lastRowFirstColumn="0" w:lastRowLastColumn="0"/>
               <w:rPr>
                 <w:b w:val="0"/>
@@ -5892,7 +5869,27 @@
                   <w:sz w:val="24"/>
                   <w:szCs w:val="24"/>
                 </w:rPr>
-                <w:t>/api/v</w:t>
+                <w:t>/</w:t>
+              </w:r>
+              <w:proofErr w:type="spellStart"/>
+              <w:r>
+                <w:rPr>
+                  <w:b w:val="0"/>
+                  <w:bCs w:val="0"/>
+                  <w:sz w:val="24"/>
+                  <w:szCs w:val="24"/>
+                </w:rPr>
+                <w:t>api</w:t>
+              </w:r>
+              <w:proofErr w:type="spellEnd"/>
+              <w:r>
+                <w:rPr>
+                  <w:b w:val="0"/>
+                  <w:bCs w:val="0"/>
+                  <w:sz w:val="24"/>
+                  <w:szCs w:val="24"/>
+                </w:rPr>
+                <w:t>/v1/Passengers/</w:t>
               </w:r>
               <w:r>
                 <w:rPr>
@@ -5901,7 +5898,7 @@
                   <w:sz w:val="24"/>
                   <w:szCs w:val="24"/>
                 </w:rPr>
-                <w:t>1</w:t>
+                <w:t>{</w:t>
               </w:r>
               <w:r>
                 <w:rPr>
@@ -5910,9 +5907,18 @@
                   <w:sz w:val="24"/>
                   <w:szCs w:val="24"/>
                 </w:rPr>
-                <w:t>/Flights/Passengers/gender</w:t>
+                <w:t>gender</w:t>
               </w:r>
             </w:hyperlink>
+            <w:r>
+              <w:rPr>
+                <w:b w:val="0"/>
+                <w:bCs w:val="0"/>
+                <w:sz w:val="24"/>
+                <w:szCs w:val="24"/>
+              </w:rPr>
+              <w:t>}</w:t>
+            </w:r>
           </w:p>
         </w:tc>
         <w:tc>
@@ -5923,6 +5929,9 @@
             <w:pPr>
               <w:cnfStyle w:val="000000100000" w:firstRow="0" w:lastRow="0" w:firstColumn="0" w:lastColumn="0" w:oddVBand="0" w:evenVBand="0" w:oddHBand="1" w:evenHBand="0" w:firstRowFirstColumn="0" w:firstRowLastColumn="0" w:lastRowFirstColumn="0" w:lastRowLastColumn="0"/>
             </w:pPr>
+            <w:r>
+              <w:t>Get All Passenger with specific gender</w:t>
+            </w:r>
           </w:p>
         </w:tc>
       </w:tr>
@@ -5951,6 +5960,7 @@
               </w:numPr>
               <w:spacing w:before="0" w:after="0" w:line="264" w:lineRule="atLeast"/>
               <w:textAlignment w:val="baseline"/>
+              <w:outlineLvl w:val="2"/>
               <w:cnfStyle w:val="000000000000" w:firstRow="0" w:lastRow="0" w:firstColumn="0" w:lastColumn="0" w:oddVBand="0" w:evenVBand="0" w:oddHBand="0" w:evenHBand="0" w:firstRowFirstColumn="0" w:firstRowLastColumn="0" w:lastRowFirstColumn="0" w:lastRowLastColumn="0"/>
               <w:rPr>
                 <w:b w:val="0"/>
@@ -5967,7 +5977,27 @@
                   <w:sz w:val="24"/>
                   <w:szCs w:val="24"/>
                 </w:rPr>
-                <w:t>/api/v</w:t>
+                <w:t>/</w:t>
+              </w:r>
+              <w:proofErr w:type="spellStart"/>
+              <w:r>
+                <w:rPr>
+                  <w:b w:val="0"/>
+                  <w:bCs w:val="0"/>
+                  <w:sz w:val="24"/>
+                  <w:szCs w:val="24"/>
+                </w:rPr>
+                <w:t>api</w:t>
+              </w:r>
+              <w:proofErr w:type="spellEnd"/>
+              <w:r>
+                <w:rPr>
+                  <w:b w:val="0"/>
+                  <w:bCs w:val="0"/>
+                  <w:sz w:val="24"/>
+                  <w:szCs w:val="24"/>
+                </w:rPr>
+                <w:t>/v</w:t>
               </w:r>
               <w:r>
                 <w:rPr>
@@ -5998,6 +6028,9 @@
             <w:pPr>
               <w:cnfStyle w:val="000000000000" w:firstRow="0" w:lastRow="0" w:firstColumn="0" w:lastColumn="0" w:oddVBand="0" w:evenVBand="0" w:oddHBand="0" w:evenHBand="0" w:firstRowFirstColumn="0" w:firstRowLastColumn="0" w:lastRowFirstColumn="0" w:lastRowLastColumn="0"/>
             </w:pPr>
+            <w:r>
+              <w:t>Get a Person in specific Id</w:t>
+            </w:r>
           </w:p>
         </w:tc>
       </w:tr>
@@ -6026,13 +6059,15 @@
             </w:pPr>
             <w:hyperlink r:id="rId10" w:anchor="!/Persons/Persons_Get" w:history="1">
               <w:r>
-                <w:t>/api/v</w:t>
+                <w:t>/</w:t>
               </w:r>
+              <w:proofErr w:type="spellStart"/>
               <w:r>
-                <w:t>1</w:t>
+                <w:t>api</w:t>
               </w:r>
+              <w:proofErr w:type="spellEnd"/>
               <w:r>
-                <w:t>/Persons</w:t>
+                <w:t>/v1/Persons</w:t>
               </w:r>
             </w:hyperlink>
           </w:p>
@@ -6045,6 +6080,9 @@
             <w:pPr>
               <w:cnfStyle w:val="000000100000" w:firstRow="0" w:lastRow="0" w:firstColumn="0" w:lastColumn="0" w:oddVBand="0" w:evenVBand="0" w:oddHBand="1" w:evenHBand="0" w:firstRowFirstColumn="0" w:firstRowLastColumn="0" w:lastRowFirstColumn="0" w:lastRowLastColumn="0"/>
             </w:pPr>
+            <w:r>
+              <w:t>Update Person mail</w:t>
+            </w:r>
           </w:p>
         </w:tc>
       </w:tr>
@@ -6055,8 +6093,13 @@
         <w:t>Also,</w:t>
       </w:r>
       <w:r>
-        <w:t xml:space="preserve"> you can find this using Swagger url</w:t>
-      </w:r>
+        <w:t xml:space="preserve"> you can find this using Swagger </w:t>
+      </w:r>
+      <w:proofErr w:type="spellStart"/>
+      <w:r>
+        <w:t>url</w:t>
+      </w:r>
+      <w:proofErr w:type="spellEnd"/>
     </w:p>
     <w:p>
       <w:hyperlink w:history="1">
@@ -6064,31 +6107,17 @@
           <w:rPr>
             <w:rStyle w:val="Hyperlink"/>
           </w:rPr>
-          <w:t>http://</w:t>
-        </w:r>
+          <w:t>http://&lt;hostname&gt;:&lt;port&gt;/swagger/ui/index</w:t>
+        </w:r>
+      </w:hyperlink>
+    </w:p>
+    <w:p>
+      <w:hyperlink r:id="rId11" w:history="1">
         <w:r>
           <w:rPr>
             <w:rStyle w:val="Hyperlink"/>
           </w:rPr>
-          <w:t>&lt;hostname&gt;</w:t>
-        </w:r>
-        <w:r>
-          <w:rPr>
-            <w:rStyle w:val="Hyperlink"/>
-          </w:rPr>
-          <w:t>:</w:t>
-        </w:r>
-        <w:r>
-          <w:rPr>
-            <w:rStyle w:val="Hyperlink"/>
-          </w:rPr>
-          <w:t>&lt;port&gt;</w:t>
-        </w:r>
-        <w:r>
-          <w:rPr>
-            <w:rStyle w:val="Hyperlink"/>
-          </w:rPr>
-          <w:t>/swagger/ui/index</w:t>
+          <w:t>http://localhost:63312/swagger/ui/index</w:t>
         </w:r>
       </w:hyperlink>
     </w:p>
@@ -6100,10 +6129,10 @@
           <w:noProof/>
         </w:rPr>
         <w:drawing>
-          <wp:inline distT="0" distB="0" distL="0" distR="0" wp14:anchorId="3B9A3EDE" wp14:editId="4FAA1061">
-            <wp:extent cx="5732145" cy="2479675"/>
+          <wp:inline distT="0" distB="0" distL="0" distR="0" wp14:anchorId="377E2C1E" wp14:editId="00235675">
+            <wp:extent cx="5732145" cy="2455545"/>
             <wp:effectExtent l="0" t="0" r="0" b="0"/>
-            <wp:docPr id="11" name="Picture 11"/>
+            <wp:docPr id="16" name="Picture 16"/>
             <wp:cNvGraphicFramePr>
               <a:graphicFrameLocks xmlns:a="http://schemas.openxmlformats.org/drawingml/2006/main" noChangeAspect="1"/>
             </wp:cNvGraphicFramePr>
@@ -6115,7 +6144,7 @@
                     <pic:cNvPicPr/>
                   </pic:nvPicPr>
                   <pic:blipFill>
-                    <a:blip r:embed="rId11"/>
+                    <a:blip r:embed="rId12"/>
                     <a:stretch>
                       <a:fillRect/>
                     </a:stretch>
@@ -6123,7 +6152,7 @@
                   <pic:spPr>
                     <a:xfrm>
                       <a:off x="0" y="0"/>
-                      <a:ext cx="5732145" cy="2479675"/>
+                      <a:ext cx="5732145" cy="2455545"/>
                     </a:xfrm>
                     <a:prstGeom prst="rect">
                       <a:avLst/>
@@ -6222,6 +6251,36 @@
         </w:rPr>
         <w:t>No authentication required for that test</w:t>
       </w:r>
+      <w:r>
+        <w:rPr>
+          <w:b w:val="0"/>
+          <w:bCs/>
+        </w:rPr>
+        <w:t xml:space="preserve"> as per email sent from </w:t>
+      </w:r>
+      <w:proofErr w:type="spellStart"/>
+      <w:r>
+        <w:rPr>
+          <w:b w:val="0"/>
+          <w:bCs/>
+        </w:rPr>
+        <w:t>travix</w:t>
+      </w:r>
+      <w:proofErr w:type="spellEnd"/>
+    </w:p>
+    <w:p>
+      <w:pPr>
+        <w:pStyle w:val="ListParagraph"/>
+        <w:numPr>
+          <w:ilvl w:val="0"/>
+          <w:numId w:val="0"/>
+        </w:numPr>
+        <w:ind w:left="720"/>
+        <w:rPr>
+          <w:b w:val="0"/>
+          <w:bCs/>
+        </w:rPr>
+      </w:pPr>
     </w:p>
     <w:p>
       <w:pPr>
@@ -6661,16 +6720,7 @@
                 <w:sz w:val="21"/>
                 <w:szCs w:val="21"/>
               </w:rPr>
-              <w:t>U</w:t>
-            </w:r>
-            <w:r>
-              <w:rPr>
-                <w:rFonts w:ascii="Helvetica" w:hAnsi="Helvetica"/>
-                <w:color w:val="757575"/>
-                <w:sz w:val="21"/>
-                <w:szCs w:val="21"/>
-              </w:rPr>
-              <w:t>pdate</w:t>
+              <w:t>Update</w:t>
             </w:r>
             <w:r>
               <w:rPr>
@@ -6820,7 +6870,23 @@
                 <w:sz w:val="20"/>
                 <w:szCs w:val="20"/>
               </w:rPr>
-              <w:t>/Flights/{flightNumber}/Passengers</w:t>
+              <w:t>/Flights/{</w:t>
+            </w:r>
+            <w:proofErr w:type="spellStart"/>
+            <w:r>
+              <w:rPr>
+                <w:sz w:val="20"/>
+                <w:szCs w:val="20"/>
+              </w:rPr>
+              <w:t>flightNumber</w:t>
+            </w:r>
+            <w:proofErr w:type="spellEnd"/>
+            <w:r>
+              <w:rPr>
+                <w:sz w:val="20"/>
+                <w:szCs w:val="20"/>
+              </w:rPr>
+              <w:t>}/Passengers</w:t>
             </w:r>
           </w:p>
         </w:tc>
@@ -6948,7 +7014,7 @@
                 <w:szCs w:val="20"/>
               </w:rPr>
             </w:pPr>
-            <w:hyperlink r:id="rId12" w:anchor="!/Passengers/Passengers_Get" w:history="1">
+            <w:hyperlink r:id="rId13" w:anchor="!/Passengers/Passengers_Get" w:history="1">
               <w:r>
                 <w:rPr>
                   <w:sz w:val="20"/>
@@ -7144,128 +7210,6 @@
                 <w:szCs w:val="20"/>
               </w:rPr>
             </w:pPr>
-            <w:hyperlink r:id="rId13" w:anchor="!/Persons/Persons_Get" w:history="1">
-              <w:r>
-                <w:rPr>
-                  <w:sz w:val="20"/>
-                  <w:szCs w:val="20"/>
-                </w:rPr>
-                <w:t>/Persons</w:t>
-              </w:r>
-            </w:hyperlink>
-            <w:r>
-              <w:rPr>
-                <w:sz w:val="20"/>
-                <w:szCs w:val="20"/>
-              </w:rPr>
-              <w:t>/{Id}</w:t>
-            </w:r>
-          </w:p>
-        </w:tc>
-        <w:tc>
-          <w:tcPr>
-            <w:tcW w:w="2051" w:type="dxa"/>
-          </w:tcPr>
-          <w:p>
-            <w:pPr>
-              <w:spacing w:line="480" w:lineRule="auto"/>
-              <w:cnfStyle w:val="000000000000" w:firstRow="0" w:lastRow="0" w:firstColumn="0" w:lastColumn="0" w:oddVBand="0" w:evenVBand="0" w:oddHBand="0" w:evenHBand="0" w:firstRowFirstColumn="0" w:firstRowLastColumn="0" w:lastRowFirstColumn="0" w:lastRowLastColumn="0"/>
-              <w:rPr>
-                <w:rFonts w:ascii="Helvetica" w:hAnsi="Helvetica"/>
-                <w:color w:val="757575"/>
-                <w:sz w:val="21"/>
-                <w:szCs w:val="21"/>
-              </w:rPr>
-            </w:pPr>
-            <w:r>
-              <w:rPr>
-                <w:rFonts w:ascii="Helvetica" w:hAnsi="Helvetica"/>
-                <w:color w:val="757575"/>
-                <w:sz w:val="21"/>
-                <w:szCs w:val="21"/>
-              </w:rPr>
-              <w:t xml:space="preserve">Returns a specific </w:t>
-            </w:r>
-            <w:r>
-              <w:rPr>
-                <w:rFonts w:ascii="Helvetica" w:hAnsi="Helvetica"/>
-                <w:color w:val="757575"/>
-                <w:sz w:val="21"/>
-                <w:szCs w:val="21"/>
-              </w:rPr>
-              <w:t>person</w:t>
-            </w:r>
-          </w:p>
-        </w:tc>
-        <w:tc>
-          <w:tcPr>
-            <w:tcW w:w="1316" w:type="dxa"/>
-          </w:tcPr>
-          <w:p>
-            <w:pPr>
-              <w:spacing w:line="480" w:lineRule="auto"/>
-              <w:cnfStyle w:val="000000000000" w:firstRow="0" w:lastRow="0" w:firstColumn="0" w:lastColumn="0" w:oddVBand="0" w:evenVBand="0" w:oddHBand="0" w:evenHBand="0" w:firstRowFirstColumn="0" w:firstRowLastColumn="0" w:lastRowFirstColumn="0" w:lastRowLastColumn="0"/>
-              <w:rPr>
-                <w:rFonts w:ascii="Helvetica" w:hAnsi="Helvetica"/>
-                <w:color w:val="757575"/>
-                <w:sz w:val="19"/>
-                <w:szCs w:val="19"/>
-              </w:rPr>
-            </w:pPr>
-          </w:p>
-        </w:tc>
-        <w:tc>
-          <w:tcPr>
-            <w:tcW w:w="1080" w:type="dxa"/>
-          </w:tcPr>
-          <w:p>
-            <w:pPr>
-              <w:spacing w:line="480" w:lineRule="auto"/>
-              <w:cnfStyle w:val="000000000000" w:firstRow="0" w:lastRow="0" w:firstColumn="0" w:lastColumn="0" w:oddVBand="0" w:evenVBand="0" w:oddHBand="0" w:evenHBand="0" w:firstRowFirstColumn="0" w:firstRowLastColumn="0" w:lastRowFirstColumn="0" w:lastRowLastColumn="0"/>
-              <w:rPr>
-                <w:rFonts w:ascii="Helvetica" w:hAnsi="Helvetica"/>
-                <w:color w:val="757575"/>
-                <w:sz w:val="19"/>
-                <w:szCs w:val="19"/>
-              </w:rPr>
-            </w:pPr>
-          </w:p>
-        </w:tc>
-        <w:tc>
-          <w:tcPr>
-            <w:tcW w:w="1440" w:type="dxa"/>
-          </w:tcPr>
-          <w:p>
-            <w:pPr>
-              <w:spacing w:line="480" w:lineRule="auto"/>
-              <w:cnfStyle w:val="000000000000" w:firstRow="0" w:lastRow="0" w:firstColumn="0" w:lastColumn="0" w:oddVBand="0" w:evenVBand="0" w:oddHBand="0" w:evenHBand="0" w:firstRowFirstColumn="0" w:firstRowLastColumn="0" w:lastRowFirstColumn="0" w:lastRowLastColumn="0"/>
-              <w:rPr>
-                <w:rFonts w:ascii="Helvetica" w:hAnsi="Helvetica"/>
-                <w:color w:val="757575"/>
-                <w:sz w:val="19"/>
-                <w:szCs w:val="19"/>
-              </w:rPr>
-            </w:pPr>
-          </w:p>
-        </w:tc>
-      </w:tr>
-      <w:tr>
-        <w:trPr>
-          <w:cnfStyle w:val="000000100000" w:firstRow="0" w:lastRow="0" w:firstColumn="0" w:lastColumn="0" w:oddVBand="0" w:evenVBand="0" w:oddHBand="1" w:evenHBand="0" w:firstRowFirstColumn="0" w:firstRowLastColumn="0" w:lastRowFirstColumn="0" w:lastRowLastColumn="0"/>
-        </w:trPr>
-        <w:tc>
-          <w:tcPr>
-            <w:cnfStyle w:val="001000000000" w:firstRow="0" w:lastRow="0" w:firstColumn="1" w:lastColumn="0" w:oddVBand="0" w:evenVBand="0" w:oddHBand="0" w:evenHBand="0" w:firstRowFirstColumn="0" w:firstRowLastColumn="0" w:lastRowFirstColumn="0" w:lastRowLastColumn="0"/>
-            <w:tcW w:w="3563" w:type="dxa"/>
-          </w:tcPr>
-          <w:p>
-            <w:pPr>
-              <w:spacing w:line="480" w:lineRule="auto"/>
-              <w:rPr>
-                <w:sz w:val="20"/>
-                <w:szCs w:val="20"/>
-              </w:rPr>
-            </w:pPr>
             <w:hyperlink r:id="rId14" w:anchor="!/Persons/Persons_Get" w:history="1">
               <w:r>
                 <w:rPr>
@@ -7280,25 +7224,44 @@
                 <w:sz w:val="20"/>
                 <w:szCs w:val="20"/>
               </w:rPr>
-              <w:t>/</w:t>
+              <w:t>/{Id}</w:t>
             </w:r>
+          </w:p>
+        </w:tc>
+        <w:tc>
+          <w:tcPr>
+            <w:tcW w:w="2051" w:type="dxa"/>
+          </w:tcPr>
+          <w:p>
+            <w:pPr>
+              <w:spacing w:line="480" w:lineRule="auto"/>
+              <w:cnfStyle w:val="000000000000" w:firstRow="0" w:lastRow="0" w:firstColumn="0" w:lastColumn="0" w:oddVBand="0" w:evenVBand="0" w:oddHBand="0" w:evenHBand="0" w:firstRowFirstColumn="0" w:firstRowLastColumn="0" w:lastRowFirstColumn="0" w:lastRowLastColumn="0"/>
+              <w:rPr>
+                <w:rFonts w:ascii="Helvetica" w:hAnsi="Helvetica"/>
+                <w:color w:val="757575"/>
+                <w:sz w:val="21"/>
+                <w:szCs w:val="21"/>
+              </w:rPr>
+            </w:pPr>
             <w:r>
               <w:rPr>
-                <w:sz w:val="20"/>
-                <w:szCs w:val="20"/>
-              </w:rPr>
-              <w:t>{Id}</w:t>
+                <w:rFonts w:ascii="Helvetica" w:hAnsi="Helvetica"/>
+                <w:color w:val="757575"/>
+                <w:sz w:val="21"/>
+                <w:szCs w:val="21"/>
+              </w:rPr>
+              <w:t>Returns a specific person</w:t>
             </w:r>
           </w:p>
         </w:tc>
         <w:tc>
           <w:tcPr>
-            <w:tcW w:w="2051" w:type="dxa"/>
+            <w:tcW w:w="1316" w:type="dxa"/>
           </w:tcPr>
           <w:p>
             <w:pPr>
               <w:spacing w:line="480" w:lineRule="auto"/>
-              <w:cnfStyle w:val="000000100000" w:firstRow="0" w:lastRow="0" w:firstColumn="0" w:lastColumn="0" w:oddVBand="0" w:evenVBand="0" w:oddHBand="1" w:evenHBand="0" w:firstRowFirstColumn="0" w:firstRowLastColumn="0" w:lastRowFirstColumn="0" w:lastRowLastColumn="0"/>
+              <w:cnfStyle w:val="000000000000" w:firstRow="0" w:lastRow="0" w:firstColumn="0" w:lastColumn="0" w:oddVBand="0" w:evenVBand="0" w:oddHBand="0" w:evenHBand="0" w:firstRowFirstColumn="0" w:firstRowLastColumn="0" w:lastRowFirstColumn="0" w:lastRowLastColumn="0"/>
               <w:rPr>
                 <w:rFonts w:ascii="Helvetica" w:hAnsi="Helvetica"/>
                 <w:color w:val="757575"/>
@@ -7310,12 +7273,12 @@
         </w:tc>
         <w:tc>
           <w:tcPr>
-            <w:tcW w:w="1316" w:type="dxa"/>
+            <w:tcW w:w="1080" w:type="dxa"/>
           </w:tcPr>
           <w:p>
             <w:pPr>
               <w:spacing w:line="480" w:lineRule="auto"/>
-              <w:cnfStyle w:val="000000100000" w:firstRow="0" w:lastRow="0" w:firstColumn="0" w:lastColumn="0" w:oddVBand="0" w:evenVBand="0" w:oddHBand="1" w:evenHBand="0" w:firstRowFirstColumn="0" w:firstRowLastColumn="0" w:lastRowFirstColumn="0" w:lastRowLastColumn="0"/>
+              <w:cnfStyle w:val="000000000000" w:firstRow="0" w:lastRow="0" w:firstColumn="0" w:lastColumn="0" w:oddVBand="0" w:evenVBand="0" w:oddHBand="0" w:evenHBand="0" w:firstRowFirstColumn="0" w:firstRowLastColumn="0" w:lastRowFirstColumn="0" w:lastRowLastColumn="0"/>
               <w:rPr>
                 <w:rFonts w:ascii="Helvetica" w:hAnsi="Helvetica"/>
                 <w:color w:val="757575"/>
@@ -7327,12 +7290,12 @@
         </w:tc>
         <w:tc>
           <w:tcPr>
-            <w:tcW w:w="1080" w:type="dxa"/>
+            <w:tcW w:w="1440" w:type="dxa"/>
           </w:tcPr>
           <w:p>
             <w:pPr>
               <w:spacing w:line="480" w:lineRule="auto"/>
-              <w:cnfStyle w:val="000000100000" w:firstRow="0" w:lastRow="0" w:firstColumn="0" w:lastColumn="0" w:oddVBand="0" w:evenVBand="0" w:oddHBand="1" w:evenHBand="0" w:firstRowFirstColumn="0" w:firstRowLastColumn="0" w:lastRowFirstColumn="0" w:lastRowLastColumn="0"/>
+              <w:cnfStyle w:val="000000000000" w:firstRow="0" w:lastRow="0" w:firstColumn="0" w:lastColumn="0" w:oddVBand="0" w:evenVBand="0" w:oddHBand="0" w:evenHBand="0" w:firstRowFirstColumn="0" w:firstRowLastColumn="0" w:lastRowFirstColumn="0" w:lastRowLastColumn="0"/>
               <w:rPr>
                 <w:rFonts w:ascii="Helvetica" w:hAnsi="Helvetica"/>
                 <w:color w:val="757575"/>
@@ -7342,9 +7305,52 @@
             </w:pPr>
           </w:p>
         </w:tc>
-        <w:tc>
-          <w:tcPr>
-            <w:tcW w:w="1440" w:type="dxa"/>
+      </w:tr>
+      <w:tr>
+        <w:trPr>
+          <w:cnfStyle w:val="000000100000" w:firstRow="0" w:lastRow="0" w:firstColumn="0" w:lastColumn="0" w:oddVBand="0" w:evenVBand="0" w:oddHBand="1" w:evenHBand="0" w:firstRowFirstColumn="0" w:firstRowLastColumn="0" w:lastRowFirstColumn="0" w:lastRowLastColumn="0"/>
+        </w:trPr>
+        <w:tc>
+          <w:tcPr>
+            <w:cnfStyle w:val="001000000000" w:firstRow="0" w:lastRow="0" w:firstColumn="1" w:lastColumn="0" w:oddVBand="0" w:evenVBand="0" w:oddHBand="0" w:evenHBand="0" w:firstRowFirstColumn="0" w:firstRowLastColumn="0" w:lastRowFirstColumn="0" w:lastRowLastColumn="0"/>
+            <w:tcW w:w="3563" w:type="dxa"/>
+          </w:tcPr>
+          <w:p>
+            <w:pPr>
+              <w:spacing w:line="480" w:lineRule="auto"/>
+              <w:rPr>
+                <w:sz w:val="20"/>
+                <w:szCs w:val="20"/>
+              </w:rPr>
+            </w:pPr>
+            <w:hyperlink r:id="rId15" w:anchor="!/Persons/Persons_Get" w:history="1">
+              <w:r>
+                <w:rPr>
+                  <w:sz w:val="20"/>
+                  <w:szCs w:val="20"/>
+                </w:rPr>
+                <w:t>/Persons</w:t>
+              </w:r>
+            </w:hyperlink>
+            <w:r>
+              <w:rPr>
+                <w:sz w:val="20"/>
+                <w:szCs w:val="20"/>
+              </w:rPr>
+              <w:t>/</w:t>
+            </w:r>
+            <w:r>
+              <w:rPr>
+                <w:sz w:val="20"/>
+                <w:szCs w:val="20"/>
+              </w:rPr>
+              <w:t>{Id}</w:t>
+            </w:r>
+          </w:p>
+        </w:tc>
+        <w:tc>
+          <w:tcPr>
+            <w:tcW w:w="2051" w:type="dxa"/>
           </w:tcPr>
           <w:p>
             <w:pPr>
@@ -7357,31 +7363,82 @@
                 <w:szCs w:val="19"/>
               </w:rPr>
             </w:pPr>
-            <w:r>
+          </w:p>
+        </w:tc>
+        <w:tc>
+          <w:tcPr>
+            <w:tcW w:w="1316" w:type="dxa"/>
+          </w:tcPr>
+          <w:p>
+            <w:pPr>
+              <w:spacing w:line="480" w:lineRule="auto"/>
+              <w:cnfStyle w:val="000000100000" w:firstRow="0" w:lastRow="0" w:firstColumn="0" w:lastColumn="0" w:oddVBand="0" w:evenVBand="0" w:oddHBand="1" w:evenHBand="0" w:firstRowFirstColumn="0" w:firstRowLastColumn="0" w:lastRowFirstColumn="0" w:lastRowLastColumn="0"/>
               <w:rPr>
                 <w:rFonts w:ascii="Helvetica" w:hAnsi="Helvetica"/>
                 <w:color w:val="757575"/>
                 <w:sz w:val="19"/>
                 <w:szCs w:val="19"/>
               </w:rPr>
-              <w:t xml:space="preserve">Update </w:t>
-            </w:r>
-            <w:r>
+            </w:pPr>
+          </w:p>
+        </w:tc>
+        <w:tc>
+          <w:tcPr>
+            <w:tcW w:w="1080" w:type="dxa"/>
+          </w:tcPr>
+          <w:p>
+            <w:pPr>
+              <w:spacing w:line="480" w:lineRule="auto"/>
+              <w:cnfStyle w:val="000000100000" w:firstRow="0" w:lastRow="0" w:firstColumn="0" w:lastColumn="0" w:oddVBand="0" w:evenVBand="0" w:oddHBand="1" w:evenHBand="0" w:firstRowFirstColumn="0" w:firstRowLastColumn="0" w:lastRowFirstColumn="0" w:lastRowLastColumn="0"/>
               <w:rPr>
                 <w:rFonts w:ascii="Helvetica" w:hAnsi="Helvetica"/>
                 <w:color w:val="757575"/>
                 <w:sz w:val="19"/>
                 <w:szCs w:val="19"/>
               </w:rPr>
-              <w:t xml:space="preserve">person email </w:t>
-            </w:r>
-            <w:r>
+            </w:pPr>
+          </w:p>
+        </w:tc>
+        <w:tc>
+          <w:tcPr>
+            <w:tcW w:w="1440" w:type="dxa"/>
+          </w:tcPr>
+          <w:p>
+            <w:pPr>
+              <w:spacing w:line="480" w:lineRule="auto"/>
+              <w:cnfStyle w:val="000000100000" w:firstRow="0" w:lastRow="0" w:firstColumn="0" w:lastColumn="0" w:oddVBand="0" w:evenVBand="0" w:oddHBand="1" w:evenHBand="0" w:firstRowFirstColumn="0" w:firstRowLastColumn="0" w:lastRowFirstColumn="0" w:lastRowLastColumn="0"/>
               <w:rPr>
                 <w:rFonts w:ascii="Helvetica" w:hAnsi="Helvetica"/>
                 <w:color w:val="757575"/>
                 <w:sz w:val="19"/>
                 <w:szCs w:val="19"/>
               </w:rPr>
+            </w:pPr>
+            <w:r>
+              <w:rPr>
+                <w:rFonts w:ascii="Helvetica" w:hAnsi="Helvetica"/>
+                <w:color w:val="757575"/>
+                <w:sz w:val="19"/>
+                <w:szCs w:val="19"/>
+              </w:rPr>
+              <w:t xml:space="preserve">Update </w:t>
+            </w:r>
+            <w:r>
+              <w:rPr>
+                <w:rFonts w:ascii="Helvetica" w:hAnsi="Helvetica"/>
+                <w:color w:val="757575"/>
+                <w:sz w:val="19"/>
+                <w:szCs w:val="19"/>
+              </w:rPr>
+              <w:t xml:space="preserve">person </w:t>
+            </w:r>
+            <w:r>
+              <w:rPr>
+                <w:rFonts w:ascii="Helvetica" w:hAnsi="Helvetica"/>
+                <w:color w:val="757575"/>
+                <w:sz w:val="19"/>
+                <w:szCs w:val="19"/>
+              </w:rPr>
               <w:t xml:space="preserve">Email </w:t>
             </w:r>
           </w:p>
@@ -7390,6 +7447,484 @@
     </w:tbl>
     <w:p/>
     <w:p/>
+    <w:p>
+      <w:pPr>
+        <w:ind w:left="720"/>
+      </w:pPr>
+      <w:r>
+        <w:t xml:space="preserve">And avoid to </w:t>
+      </w:r>
+      <w:r>
+        <w:t>use verbs</w:t>
+      </w:r>
+      <w:r>
+        <w:t xml:space="preserve"> for example: </w:t>
+      </w:r>
+    </w:p>
+    <w:p>
+      <w:pPr>
+        <w:ind w:left="720"/>
+        <w:rPr>
+          <w:rStyle w:val="Hyperlink"/>
+        </w:rPr>
+      </w:pPr>
+      <w:r>
+        <w:rPr>
+          <w:rStyle w:val="Hyperlink"/>
+        </w:rPr>
+        <w:t>/</w:t>
+      </w:r>
+      <w:proofErr w:type="spellStart"/>
+      <w:r>
+        <w:rPr>
+          <w:rStyle w:val="Hyperlink"/>
+        </w:rPr>
+        <w:t>getAllPassenger</w:t>
+      </w:r>
+      <w:proofErr w:type="spellEnd"/>
+      <w:r>
+        <w:rPr>
+          <w:rStyle w:val="Hyperlink"/>
+        </w:rPr>
+        <w:t>/</w:t>
+      </w:r>
+    </w:p>
+    <w:p>
+      <w:pPr>
+        <w:ind w:left="720"/>
+        <w:rPr>
+          <w:rStyle w:val="Hyperlink"/>
+        </w:rPr>
+      </w:pPr>
+      <w:r>
+        <w:rPr>
+          <w:rStyle w:val="Hyperlink"/>
+        </w:rPr>
+        <w:t>/</w:t>
+      </w:r>
+      <w:proofErr w:type="spellStart"/>
+      <w:r>
+        <w:rPr>
+          <w:rStyle w:val="Hyperlink"/>
+        </w:rPr>
+        <w:t>CreateNewBooking</w:t>
+      </w:r>
+      <w:proofErr w:type="spellEnd"/>
+    </w:p>
+    <w:p>
+      <w:pPr>
+        <w:rPr>
+          <w:rStyle w:val="Hyperlink"/>
+        </w:rPr>
+      </w:pPr>
+    </w:p>
+    <w:p>
+      <w:pPr>
+        <w:pStyle w:val="Heading3"/>
+        <w:numPr>
+          <w:ilvl w:val="1"/>
+          <w:numId w:val="4"/>
+        </w:numPr>
+      </w:pPr>
+      <w:r>
+        <w:t>GET method and query parameters should not alter the state</w:t>
+      </w:r>
+    </w:p>
+    <w:p/>
+    <w:p>
+      <w:pPr>
+        <w:ind w:left="360"/>
+      </w:pPr>
+      <w:r>
+        <w:t xml:space="preserve">Use </w:t>
+      </w:r>
+      <w:r>
+        <w:rPr>
+          <w:b/>
+          <w:bCs/>
+        </w:rPr>
+        <w:t>PUT</w:t>
+      </w:r>
+      <w:r>
+        <w:t xml:space="preserve">, </w:t>
+      </w:r>
+      <w:r>
+        <w:rPr>
+          <w:b/>
+          <w:bCs/>
+        </w:rPr>
+        <w:t>POST</w:t>
+      </w:r>
+      <w:r>
+        <w:t xml:space="preserve"> and </w:t>
+      </w:r>
+      <w:r>
+        <w:rPr>
+          <w:b/>
+          <w:bCs/>
+        </w:rPr>
+        <w:t>DELETE</w:t>
+      </w:r>
+      <w:r>
+        <w:t xml:space="preserve"> methods instead of the </w:t>
+      </w:r>
+      <w:r>
+        <w:rPr>
+          <w:b/>
+          <w:bCs/>
+        </w:rPr>
+        <w:t>GET</w:t>
+      </w:r>
+      <w:r>
+        <w:t xml:space="preserve"> method to alter the state.</w:t>
+      </w:r>
+    </w:p>
+    <w:p>
+      <w:pPr>
+        <w:ind w:left="360"/>
+      </w:pPr>
+      <w:r>
+        <w:t xml:space="preserve">Do not use </w:t>
+      </w:r>
+      <w:r>
+        <w:rPr>
+          <w:b/>
+          <w:bCs/>
+        </w:rPr>
+        <w:t>GET</w:t>
+      </w:r>
+      <w:r>
+        <w:t xml:space="preserve"> for state changes:</w:t>
+      </w:r>
+    </w:p>
+    <w:p>
+      <w:pPr>
+        <w:ind w:left="360"/>
+      </w:pPr>
+    </w:p>
+    <w:p>
+      <w:pPr>
+        <w:ind w:left="360"/>
+      </w:pPr>
+      <w:r>
+        <w:t xml:space="preserve">GET </w:t>
+      </w:r>
+      <w:hyperlink r:id="rId16" w:history="1">
+        <w:r>
+          <w:rPr>
+            <w:rStyle w:val="Hyperlink"/>
+          </w:rPr>
+          <w:t>/Persons/77/UpdateEmail/test@test.com</w:t>
+        </w:r>
+      </w:hyperlink>
+    </w:p>
+    <w:p/>
+    <w:p>
+      <w:pPr>
+        <w:pStyle w:val="Heading3"/>
+        <w:numPr>
+          <w:ilvl w:val="1"/>
+          <w:numId w:val="4"/>
+        </w:numPr>
+      </w:pPr>
+      <w:r>
+        <w:t>Use plural nouns</w:t>
+      </w:r>
+    </w:p>
+    <w:p>
+      <w:pPr>
+        <w:ind w:left="360"/>
+      </w:pPr>
+      <w:r>
+        <w:t>Do not mix up singular and plural nouns. Keep it simple and use only plural nouns for all resources.</w:t>
+      </w:r>
+    </w:p>
+    <w:p>
+      <w:pPr>
+        <w:ind w:left="360"/>
+      </w:pPr>
+    </w:p>
+    <w:p>
+      <w:pPr>
+        <w:ind w:left="360"/>
+        <w:rPr>
+          <w:rStyle w:val="Hyperlink"/>
+        </w:rPr>
+      </w:pPr>
+      <w:r>
+        <w:rPr>
+          <w:rStyle w:val="Hyperlink"/>
+        </w:rPr>
+        <w:t xml:space="preserve">/Persons </w:t>
+      </w:r>
+      <w:r>
+        <w:t>instead of</w:t>
+      </w:r>
+      <w:r>
+        <w:rPr>
+          <w:rStyle w:val="Hyperlink"/>
+        </w:rPr>
+        <w:t xml:space="preserve"> /Person</w:t>
+      </w:r>
+    </w:p>
+    <w:p>
+      <w:pPr>
+        <w:ind w:left="360"/>
+        <w:rPr>
+          <w:rStyle w:val="Hyperlink"/>
+        </w:rPr>
+      </w:pPr>
+      <w:r>
+        <w:rPr>
+          <w:rStyle w:val="Hyperlink"/>
+        </w:rPr>
+        <w:t xml:space="preserve">/Bookings </w:t>
+      </w:r>
+      <w:r>
+        <w:t xml:space="preserve">instead of </w:t>
+      </w:r>
+      <w:r>
+        <w:rPr>
+          <w:rStyle w:val="Hyperlink"/>
+        </w:rPr>
+        <w:t>/Booking</w:t>
+      </w:r>
+    </w:p>
+    <w:p>
+      <w:pPr>
+        <w:pStyle w:val="Heading3"/>
+        <w:numPr>
+          <w:ilvl w:val="1"/>
+          <w:numId w:val="4"/>
+        </w:numPr>
+      </w:pPr>
+      <w:r>
+        <w:t>Use sub-resources for relations</w:t>
+      </w:r>
+    </w:p>
+    <w:p>
+      <w:r>
+        <w:t>If a resource is related to another resource use sub resources.</w:t>
+      </w:r>
+    </w:p>
+    <w:p/>
+    <w:p>
+      <w:r>
+        <w:t xml:space="preserve">GET </w:t>
+      </w:r>
+      <w:r>
+        <w:t>/</w:t>
+      </w:r>
+      <w:r>
+        <w:rPr>
+          <w:rStyle w:val="Hyperlink"/>
+        </w:rPr>
+        <w:t>Flights/</w:t>
+      </w:r>
+      <w:r>
+        <w:rPr>
+          <w:rStyle w:val="Hyperlink"/>
+        </w:rPr>
+        <w:t>BB124</w:t>
+      </w:r>
+      <w:r>
+        <w:rPr>
+          <w:rStyle w:val="Hyperlink"/>
+        </w:rPr>
+        <w:t>/Passengers</w:t>
+      </w:r>
+      <w:r>
+        <w:t xml:space="preserve"> Returns a list of </w:t>
+      </w:r>
+      <w:r>
+        <w:t xml:space="preserve">Passengers </w:t>
+      </w:r>
+      <w:r>
+        <w:t xml:space="preserve">for </w:t>
+      </w:r>
+      <w:r>
+        <w:t>flight</w:t>
+      </w:r>
+      <w:r>
+        <w:t xml:space="preserve"> </w:t>
+      </w:r>
+      <w:r>
+        <w:t>BB124</w:t>
+      </w:r>
+    </w:p>
+    <w:p/>
+    <w:p>
+      <w:pPr>
+        <w:pStyle w:val="Heading3"/>
+        <w:numPr>
+          <w:ilvl w:val="1"/>
+          <w:numId w:val="4"/>
+        </w:numPr>
+      </w:pPr>
+      <w:r>
+        <w:t>Provide sorting, field selection and paging for collections</w:t>
+      </w:r>
+    </w:p>
+    <w:p/>
+    <w:p>
+      <w:r>
+        <w:rPr>
+          <w:rStyle w:val="Hyperlink"/>
+        </w:rPr>
+        <w:t>Passengers/0?page=1&amp;pageCount=5&amp;sidx=</w:t>
+      </w:r>
+      <w:proofErr w:type="spellStart"/>
+      <w:r>
+        <w:rPr>
+          <w:rStyle w:val="Hyperlink"/>
+        </w:rPr>
+        <w:t>Id&amp;sord</w:t>
+      </w:r>
+      <w:proofErr w:type="spellEnd"/>
+      <w:r>
+        <w:rPr>
+          <w:rStyle w:val="Hyperlink"/>
+        </w:rPr>
+        <w:t>=</w:t>
+      </w:r>
+      <w:proofErr w:type="spellStart"/>
+      <w:r>
+        <w:rPr>
+          <w:rStyle w:val="Hyperlink"/>
+        </w:rPr>
+        <w:t>asc</w:t>
+      </w:r>
+      <w:proofErr w:type="spellEnd"/>
+    </w:p>
+    <w:p/>
+    <w:p/>
+    <w:p/>
+    <w:p/>
+    <w:p/>
+    <w:p>
+      <w:pPr>
+        <w:pStyle w:val="Heading3"/>
+        <w:numPr>
+          <w:ilvl w:val="1"/>
+          <w:numId w:val="4"/>
+        </w:numPr>
+      </w:pPr>
+      <w:r>
+        <w:lastRenderedPageBreak/>
+        <w:t> Version your API</w:t>
+      </w:r>
+    </w:p>
+    <w:p/>
+    <w:p>
+      <w:r>
+        <w:t xml:space="preserve">Make the API Version mandatory and do not release an </w:t>
+      </w:r>
+      <w:proofErr w:type="spellStart"/>
+      <w:r>
+        <w:t>unversioned</w:t>
+      </w:r>
+      <w:proofErr w:type="spellEnd"/>
+      <w:r>
+        <w:t xml:space="preserve"> API. Use a simple ordinal number and avoid dot notation such as </w:t>
+      </w:r>
+      <w:r>
+        <w:t>1</w:t>
+      </w:r>
+      <w:r>
+        <w:t>.</w:t>
+      </w:r>
+    </w:p>
+    <w:p/>
+    <w:p>
+      <w:pPr>
+        <w:pStyle w:val="Heading3"/>
+        <w:numPr>
+          <w:ilvl w:val="1"/>
+          <w:numId w:val="4"/>
+        </w:numPr>
+      </w:pPr>
+      <w:r>
+        <w:t>Handle Errors with HTTP status codes</w:t>
+      </w:r>
+    </w:p>
+    <w:p>
+      <w:pPr>
+        <w:pStyle w:val="NormalWeb"/>
+        <w:shd w:val="clear" w:color="auto" w:fill="FFFFFF"/>
+        <w:textAlignment w:val="baseline"/>
+        <w:rPr>
+          <w:rFonts w:ascii="Arial" w:hAnsi="Arial"/>
+        </w:rPr>
+      </w:pPr>
+      <w:r>
+        <w:rPr>
+          <w:rFonts w:ascii="Arial" w:hAnsi="Arial"/>
+        </w:rPr>
+        <w:t xml:space="preserve">It is hard to work with an API that ignores error handling. Pure returning of a HTTP 500 with a </w:t>
+      </w:r>
+      <w:r>
+        <w:rPr>
+          <w:rFonts w:ascii="Arial" w:hAnsi="Arial"/>
+        </w:rPr>
+        <w:t>stack trace</w:t>
+      </w:r>
+      <w:r>
+        <w:rPr>
+          <w:rFonts w:ascii="Arial" w:hAnsi="Arial"/>
+        </w:rPr>
+        <w:t xml:space="preserve"> is not very helpful.</w:t>
+      </w:r>
+    </w:p>
+    <w:p>
+      <w:pPr>
+        <w:pStyle w:val="Heading3"/>
+        <w:numPr>
+          <w:ilvl w:val="1"/>
+          <w:numId w:val="4"/>
+        </w:numPr>
+      </w:pPr>
+      <w:r>
+        <w:t>Use HTTP status codes</w:t>
+      </w:r>
+    </w:p>
+    <w:p>
+      <w:pPr>
+        <w:shd w:val="clear" w:color="auto" w:fill="FFFFFF"/>
+        <w:spacing w:before="100" w:beforeAutospacing="1" w:after="100" w:afterAutospacing="1"/>
+        <w:textAlignment w:val="baseline"/>
+      </w:pPr>
+      <w:r>
+        <w:t xml:space="preserve">The HTTP standard provides over 70 status codes to describe the return values. We don’t need them all, </w:t>
+      </w:r>
+      <w:r>
+        <w:t>but there</w:t>
+      </w:r>
+      <w:r>
+        <w:t xml:space="preserve"> should be used at least </w:t>
+      </w:r>
+      <w:r>
+        <w:t>amount</w:t>
+      </w:r>
+      <w:r>
+        <w:t xml:space="preserve"> of 10.</w:t>
+      </w:r>
+    </w:p>
+    <w:p>
+      <w:r>
+        <w:t>200 – OK – Everything is working</w:t>
+      </w:r>
+    </w:p>
+    <w:p>
+      <w:r>
+        <w:t>400 – Bad Request – The request was invalid or cannot be served. The exact </w:t>
+      </w:r>
+    </w:p>
+    <w:p/>
+    <w:p>
+      <w:r>
+        <w:br w:type="page"/>
+      </w:r>
+    </w:p>
     <w:p>
       <w:pPr>
         <w:pStyle w:val="Heading1"/>
@@ -7431,9 +7966,19 @@
           <w:sz w:val="40"/>
           <w:szCs w:val="40"/>
         </w:rPr>
+        <w:lastRenderedPageBreak/>
         <w:t>Solution</w:t>
       </w:r>
       <w:bookmarkEnd w:id="30"/>
+      <w:r>
+        <w:rPr>
+          <w:rFonts w:asciiTheme="minorHAnsi" w:hAnsiTheme="minorHAnsi"/>
+          <w:color w:val="262626" w:themeColor="text1" w:themeTint="D9"/>
+          <w:sz w:val="40"/>
+          <w:szCs w:val="40"/>
+        </w:rPr>
+        <w:t xml:space="preserve"> Structure</w:t>
+      </w:r>
     </w:p>
     <w:p>
       <w:r>
@@ -7444,9 +7989,11 @@
       <w:r>
         <w:t>New Solution “</w:t>
       </w:r>
+      <w:proofErr w:type="spellStart"/>
       <w:r>
         <w:t>WingsOn</w:t>
       </w:r>
+      <w:proofErr w:type="spellEnd"/>
       <w:r>
         <w:t>” contains the following projects</w:t>
       </w:r>
@@ -7506,9 +8053,11 @@
             <w:tcW w:w="2898" w:type="dxa"/>
           </w:tcPr>
           <w:p>
+            <w:proofErr w:type="spellStart"/>
             <w:r>
               <w:t>WingsOn.API</w:t>
             </w:r>
+            <w:proofErr w:type="spellEnd"/>
           </w:p>
         </w:tc>
         <w:tc>
@@ -7538,9 +8087,11 @@
             <w:tcW w:w="2898" w:type="dxa"/>
           </w:tcPr>
           <w:p>
+            <w:proofErr w:type="spellStart"/>
             <w:r>
               <w:t>WingsOn.API.Tests</w:t>
             </w:r>
+            <w:proofErr w:type="spellEnd"/>
           </w:p>
         </w:tc>
         <w:tc>
@@ -7552,10 +8103,7 @@
               <w:cnfStyle w:val="000000000000" w:firstRow="0" w:lastRow="0" w:firstColumn="0" w:lastColumn="0" w:oddVBand="0" w:evenVBand="0" w:oddHBand="0" w:evenHBand="0" w:firstRowFirstColumn="0" w:firstRowLastColumn="0" w:lastRowFirstColumn="0" w:lastRowLastColumn="0"/>
             </w:pPr>
             <w:r>
-              <w:t>Test</w:t>
-            </w:r>
-            <w:r>
-              <w:t xml:space="preserve"> project for the API </w:t>
+              <w:t xml:space="preserve">Test project for the API </w:t>
             </w:r>
             <w:r>
               <w:t>tier</w:t>
@@ -7573,9 +8121,11 @@
             <w:tcW w:w="2898" w:type="dxa"/>
           </w:tcPr>
           <w:p>
+            <w:proofErr w:type="spellStart"/>
             <w:r>
               <w:t>WingsOn.BLL</w:t>
             </w:r>
+            <w:proofErr w:type="spellEnd"/>
           </w:p>
         </w:tc>
         <w:tc>
@@ -7602,9 +8152,11 @@
             <w:tcW w:w="2898" w:type="dxa"/>
           </w:tcPr>
           <w:p>
+            <w:proofErr w:type="spellStart"/>
             <w:r>
               <w:t>WingsOn.Dal</w:t>
             </w:r>
+            <w:proofErr w:type="spellEnd"/>
           </w:p>
         </w:tc>
         <w:tc>
@@ -7634,9 +8186,11 @@
             <w:tcW w:w="2898" w:type="dxa"/>
           </w:tcPr>
           <w:p>
+            <w:proofErr w:type="spellStart"/>
             <w:r>
               <w:t>WingsOn.Domain</w:t>
             </w:r>
+            <w:proofErr w:type="spellEnd"/>
           </w:p>
         </w:tc>
         <w:tc>
@@ -7680,7 +8234,7 @@
                     <pic:cNvPicPr/>
                   </pic:nvPicPr>
                   <pic:blipFill rotWithShape="1">
-                    <a:blip r:embed="rId15"/>
+                    <a:blip r:embed="rId17"/>
                     <a:srcRect b="39546"/>
                     <a:stretch/>
                   </pic:blipFill>
@@ -7782,21 +8336,7 @@
                       <w:b w:val="0"/>
                       <w:bCs/>
                     </w:rPr>
-                    <w:t xml:space="preserve">separate the API layer from being </w:t>
-                  </w:r>
-                  <w:r>
-                    <w:rPr>
-                      <w:b w:val="0"/>
-                      <w:bCs/>
-                    </w:rPr>
-                    <w:t>tightly coupled</w:t>
-                  </w:r>
-                  <w:r>
-                    <w:rPr>
-                      <w:b w:val="0"/>
-                      <w:bCs/>
-                    </w:rPr>
-                    <w:t xml:space="preserve"> with data base layer DAL </w:t>
+                    <w:t xml:space="preserve">separate the API layer from being tightly coupled with data base layer DAL </w:t>
                   </w:r>
                 </w:p>
                 <w:p>
@@ -7816,14 +8356,7 @@
                       <w:b w:val="0"/>
                       <w:bCs/>
                     </w:rPr>
-                    <w:t xml:space="preserve">Also </w:t>
-                  </w:r>
-                  <w:r>
-                    <w:rPr>
-                      <w:b w:val="0"/>
-                      <w:bCs/>
-                    </w:rPr>
-                    <w:t>contains the algorithms which operate on the data in response to user input</w:t>
+                    <w:t>Also contains the algorithms which operate on the data in response to user input</w:t>
                   </w:r>
                 </w:p>
                 <w:p>
@@ -7859,6 +8392,10 @@
     <w:p/>
     <w:p/>
     <w:p/>
+    <w:p/>
+    <w:p/>
+    <w:p/>
+    <w:p/>
     <w:p>
       <w:pPr>
         <w:pStyle w:val="Heading1"/>
@@ -7890,6 +8427,7 @@
           <w:sz w:val="40"/>
           <w:szCs w:val="40"/>
         </w:rPr>
+        <w:lastRenderedPageBreak/>
         <w:t>Used Packages</w:t>
       </w:r>
     </w:p>
@@ -7949,6 +8487,7 @@
             <w:tcW w:w="3078" w:type="dxa"/>
           </w:tcPr>
           <w:p>
+            <w:proofErr w:type="spellStart"/>
             <w:r>
               <w:rPr>
                 <w:rFonts w:ascii="Consolas" w:eastAsia="Calibri" w:hAnsi="Consolas" w:cs="Consolas"/>
@@ -7958,6 +8497,7 @@
               </w:rPr>
               <w:t>AutoMapper</w:t>
             </w:r>
+            <w:proofErr w:type="spellEnd"/>
           </w:p>
         </w:tc>
         <w:tc>
@@ -7968,12 +8508,53 @@
             <w:pPr>
               <w:cnfStyle w:val="000000100000" w:firstRow="0" w:lastRow="0" w:firstColumn="0" w:lastColumn="0" w:oddVBand="0" w:evenVBand="0" w:oddHBand="1" w:evenHBand="0" w:firstRowFirstColumn="0" w:firstRowLastColumn="0" w:lastRowFirstColumn="0" w:lastRowLastColumn="0"/>
             </w:pPr>
+            <w:proofErr w:type="spellStart"/>
             <w:r>
               <w:rPr>
                 <w:sz w:val="20"/>
                 <w:szCs w:val="20"/>
               </w:rPr>
-              <w:t>Automapper is an object to the object mapper. Automapper can map properties of one object of one type, to the properties of another object. The automapper is widely used in the cases where DTO (Data transfer object) are used. By this, object properties can be assigned very easily from View object to DTO object and DTO object to Domain model</w:t>
+              <w:t>Automapper</w:t>
+            </w:r>
+            <w:proofErr w:type="spellEnd"/>
+            <w:r>
+              <w:rPr>
+                <w:sz w:val="20"/>
+                <w:szCs w:val="20"/>
+              </w:rPr>
+              <w:t xml:space="preserve"> is an object to the object mapper. </w:t>
+            </w:r>
+            <w:proofErr w:type="spellStart"/>
+            <w:r>
+              <w:rPr>
+                <w:sz w:val="20"/>
+                <w:szCs w:val="20"/>
+              </w:rPr>
+              <w:t>Automapper</w:t>
+            </w:r>
+            <w:proofErr w:type="spellEnd"/>
+            <w:r>
+              <w:rPr>
+                <w:sz w:val="20"/>
+                <w:szCs w:val="20"/>
+              </w:rPr>
+              <w:t xml:space="preserve"> can map properties of one object of one type, to the properties of another object. The </w:t>
+            </w:r>
+            <w:proofErr w:type="spellStart"/>
+            <w:r>
+              <w:rPr>
+                <w:sz w:val="20"/>
+                <w:szCs w:val="20"/>
+              </w:rPr>
+              <w:t>automapper</w:t>
+            </w:r>
+            <w:proofErr w:type="spellEnd"/>
+            <w:r>
+              <w:rPr>
+                <w:sz w:val="20"/>
+                <w:szCs w:val="20"/>
+              </w:rPr>
+              <w:t xml:space="preserve"> is widely used in the cases where DTO (Data transfer object) are used. By this, object properties can be assigned very easily from View object to DTO object and DTO object to Domain model</w:t>
             </w:r>
           </w:p>
         </w:tc>
@@ -8028,6 +8609,7 @@
             <w:tcW w:w="3078" w:type="dxa"/>
           </w:tcPr>
           <w:p>
+            <w:proofErr w:type="spellStart"/>
             <w:r>
               <w:rPr>
                 <w:rFonts w:ascii="Consolas" w:eastAsia="Calibri" w:hAnsi="Consolas" w:cs="Consolas"/>
@@ -8037,6 +8619,7 @@
               </w:rPr>
               <w:t>Swashbuckle</w:t>
             </w:r>
+            <w:proofErr w:type="spellEnd"/>
           </w:p>
         </w:tc>
         <w:tc>
@@ -8068,6 +8651,7 @@
             <w:tcW w:w="3078" w:type="dxa"/>
           </w:tcPr>
           <w:p>
+            <w:proofErr w:type="spellStart"/>
             <w:r>
               <w:rPr>
                 <w:rFonts w:ascii="Consolas" w:eastAsia="Calibri" w:hAnsi="Consolas" w:cs="Consolas"/>
@@ -8075,26 +8659,9 @@
                 <w:sz w:val="19"/>
                 <w:szCs w:val="19"/>
               </w:rPr>
-              <w:t>Unity</w:t>
+              <w:t>Unity.WebApi</w:t>
             </w:r>
-            <w:r>
-              <w:rPr>
-                <w:rFonts w:ascii="Consolas" w:eastAsia="Calibri" w:hAnsi="Consolas" w:cs="Consolas"/>
-                <w:color w:val="0000FF"/>
-                <w:sz w:val="19"/>
-                <w:szCs w:val="19"/>
-              </w:rPr>
-              <w:t>.</w:t>
-            </w:r>
-            <w:r>
-              <w:rPr>
-                <w:rFonts w:ascii="Consolas" w:eastAsia="Calibri" w:hAnsi="Consolas" w:cs="Consolas"/>
-                <w:color w:val="0000FF"/>
-                <w:sz w:val="19"/>
-                <w:szCs w:val="19"/>
-              </w:rPr>
-              <w:t>WebApi</w:t>
-            </w:r>
+            <w:proofErr w:type="spellEnd"/>
           </w:p>
         </w:tc>
         <w:tc>
@@ -8111,13 +8678,23 @@
                 <w:szCs w:val="20"/>
               </w:rPr>
             </w:pPr>
+            <w:proofErr w:type="spellStart"/>
             <w:r>
               <w:rPr>
                 <w:sz w:val="20"/>
                 <w:szCs w:val="20"/>
               </w:rPr>
-              <w:t xml:space="preserve">Unity.WebAPI is a library that allows the simple integration of Microsoft's Unity </w:t>
+              <w:t>Unity.WebAPI</w:t>
             </w:r>
+            <w:proofErr w:type="spellEnd"/>
+            <w:r>
+              <w:rPr>
+                <w:sz w:val="20"/>
+                <w:szCs w:val="20"/>
+              </w:rPr>
+              <w:t xml:space="preserve"> is a library that allows the simple integration of Microsoft's Unity </w:t>
+            </w:r>
+            <w:proofErr w:type="spellStart"/>
             <w:r>
               <w:rPr>
                 <w:b/>
@@ -8127,6 +8704,7 @@
               </w:rPr>
               <w:t>IoC</w:t>
             </w:r>
+            <w:proofErr w:type="spellEnd"/>
             <w:r>
               <w:rPr>
                 <w:sz w:val="20"/>
@@ -8147,6 +8725,7 @@
             <w:tcW w:w="3078" w:type="dxa"/>
           </w:tcPr>
           <w:p>
+            <w:proofErr w:type="spellStart"/>
             <w:r>
               <w:rPr>
                 <w:rFonts w:ascii="Consolas" w:eastAsia="Calibri" w:hAnsi="Consolas" w:cs="Consolas"/>
@@ -8156,6 +8735,7 @@
               </w:rPr>
               <w:t>System.Linq.Dynamic</w:t>
             </w:r>
+            <w:proofErr w:type="spellEnd"/>
           </w:p>
         </w:tc>
         <w:tc>
@@ -8298,12 +8878,15 @@
       <w:r>
         <w:t>So, in tier “</w:t>
       </w:r>
+      <w:proofErr w:type="spellStart"/>
       <w:r>
         <w:t>WingsOn.Dal</w:t>
       </w:r>
+      <w:proofErr w:type="spellEnd"/>
       <w:r>
         <w:t xml:space="preserve">” when I need to add more features for </w:t>
       </w:r>
+      <w:proofErr w:type="spellStart"/>
       <w:r>
         <w:rPr>
           <w:rFonts w:ascii="Consolas" w:eastAsia="Calibri" w:hAnsi="Consolas" w:cs="Consolas"/>
@@ -8313,6 +8896,7 @@
         </w:rPr>
         <w:t>RepositoryBase</w:t>
       </w:r>
+      <w:proofErr w:type="spellEnd"/>
     </w:p>
     <w:p>
       <w:pPr>
@@ -8326,6 +8910,7 @@
       <w:r>
         <w:t xml:space="preserve">I add extension for it </w:t>
       </w:r>
+      <w:proofErr w:type="spellStart"/>
       <w:r>
         <w:rPr>
           <w:rFonts w:ascii="Consolas" w:eastAsia="Calibri" w:hAnsi="Consolas" w:cs="Consolas"/>
@@ -8335,6 +8920,7 @@
         </w:rPr>
         <w:t>RepositoryBaseExtension</w:t>
       </w:r>
+      <w:proofErr w:type="spellEnd"/>
       <w:r>
         <w:rPr>
           <w:rFonts w:ascii="Consolas" w:eastAsia="Calibri" w:hAnsi="Consolas" w:cs="Consolas"/>
@@ -8347,6 +8933,7 @@
       <w:r>
         <w:t xml:space="preserve">and avoid modify the  </w:t>
       </w:r>
+      <w:proofErr w:type="spellStart"/>
       <w:r>
         <w:rPr>
           <w:rFonts w:ascii="Consolas" w:eastAsia="Calibri" w:hAnsi="Consolas" w:cs="Consolas"/>
@@ -8356,6 +8943,7 @@
         </w:rPr>
         <w:t>RepositoryBase</w:t>
       </w:r>
+      <w:proofErr w:type="spellEnd"/>
     </w:p>
     <w:p>
       <w:pPr>
@@ -8378,6 +8966,7 @@
         </w:rPr>
         <w:t xml:space="preserve"> </w:t>
       </w:r>
+      <w:proofErr w:type="spellStart"/>
       <w:r>
         <w:rPr>
           <w:rFonts w:ascii="Consolas" w:eastAsia="Calibri" w:hAnsi="Consolas" w:cs="Consolas"/>
@@ -8387,6 +8976,17 @@
         </w:rPr>
         <w:t>RepositoryBase</w:t>
       </w:r>
+      <w:proofErr w:type="spellEnd"/>
+    </w:p>
+    <w:p>
+      <w:pPr>
+        <w:rPr>
+          <w:rFonts w:ascii="Consolas" w:eastAsia="Calibri" w:hAnsi="Consolas" w:cs="Consolas"/>
+          <w:color w:val="808080"/>
+          <w:sz w:val="19"/>
+          <w:szCs w:val="19"/>
+        </w:rPr>
+      </w:pPr>
     </w:p>
     <w:p>
       <w:pPr>
@@ -8468,7 +9068,27 @@
           <w:sz w:val="19"/>
           <w:szCs w:val="19"/>
         </w:rPr>
-        <w:t xml:space="preserve"> IEnumerable&lt;T&gt; Where&lt;</w:t>
+        <w:t xml:space="preserve"> </w:t>
+      </w:r>
+      <w:proofErr w:type="spellStart"/>
+      <w:r>
+        <w:rPr>
+          <w:rFonts w:ascii="Consolas" w:eastAsia="Calibri" w:hAnsi="Consolas" w:cs="Consolas"/>
+          <w:color w:val="000000"/>
+          <w:sz w:val="19"/>
+          <w:szCs w:val="19"/>
+        </w:rPr>
+        <w:t>IEnumerable</w:t>
+      </w:r>
+      <w:proofErr w:type="spellEnd"/>
+      <w:r>
+        <w:rPr>
+          <w:rFonts w:ascii="Consolas" w:eastAsia="Calibri" w:hAnsi="Consolas" w:cs="Consolas"/>
+          <w:color w:val="000000"/>
+          <w:sz w:val="19"/>
+          <w:szCs w:val="19"/>
+        </w:rPr>
+        <w:t>&lt;T&gt; Where&lt;</w:t>
       </w:r>
       <w:r>
         <w:rPr>
@@ -8504,7 +9124,57 @@
           <w:sz w:val="19"/>
           <w:szCs w:val="19"/>
         </w:rPr>
-        <w:t xml:space="preserve"> RepositoryBase&lt;T&gt; repository,Func&lt;T,</w:t>
+        <w:t xml:space="preserve"> </w:t>
+      </w:r>
+      <w:proofErr w:type="spellStart"/>
+      <w:r>
+        <w:rPr>
+          <w:rFonts w:ascii="Consolas" w:eastAsia="Calibri" w:hAnsi="Consolas" w:cs="Consolas"/>
+          <w:color w:val="000000"/>
+          <w:sz w:val="19"/>
+          <w:szCs w:val="19"/>
+        </w:rPr>
+        <w:t>RepositoryBase</w:t>
+      </w:r>
+      <w:proofErr w:type="spellEnd"/>
+      <w:r>
+        <w:rPr>
+          <w:rFonts w:ascii="Consolas" w:eastAsia="Calibri" w:hAnsi="Consolas" w:cs="Consolas"/>
+          <w:color w:val="000000"/>
+          <w:sz w:val="19"/>
+          <w:szCs w:val="19"/>
+        </w:rPr>
+        <w:t xml:space="preserve">&lt;T&gt; </w:t>
+      </w:r>
+      <w:proofErr w:type="spellStart"/>
+      <w:r>
+        <w:rPr>
+          <w:rFonts w:ascii="Consolas" w:eastAsia="Calibri" w:hAnsi="Consolas" w:cs="Consolas"/>
+          <w:color w:val="000000"/>
+          <w:sz w:val="19"/>
+          <w:szCs w:val="19"/>
+        </w:rPr>
+        <w:t>repository,Func</w:t>
+      </w:r>
+      <w:proofErr w:type="spellEnd"/>
+      <w:r>
+        <w:rPr>
+          <w:rFonts w:ascii="Consolas" w:eastAsia="Calibri" w:hAnsi="Consolas" w:cs="Consolas"/>
+          <w:color w:val="000000"/>
+          <w:sz w:val="19"/>
+          <w:szCs w:val="19"/>
+        </w:rPr>
+        <w:t>&lt;</w:t>
+      </w:r>
+      <w:proofErr w:type="spellStart"/>
+      <w:r>
+        <w:rPr>
+          <w:rFonts w:ascii="Consolas" w:eastAsia="Calibri" w:hAnsi="Consolas" w:cs="Consolas"/>
+          <w:color w:val="000000"/>
+          <w:sz w:val="19"/>
+          <w:szCs w:val="19"/>
+        </w:rPr>
+        <w:t>T,</w:t>
       </w:r>
       <w:r>
         <w:rPr>
@@ -8515,6 +9185,7 @@
         </w:rPr>
         <w:t>bool</w:t>
       </w:r>
+      <w:proofErr w:type="spellEnd"/>
       <w:r>
         <w:rPr>
           <w:rFonts w:ascii="Consolas" w:eastAsia="Calibri" w:hAnsi="Consolas" w:cs="Consolas"/>
@@ -8561,6 +9232,7 @@
         </w:rPr>
         <w:t xml:space="preserve">adding </w:t>
       </w:r>
+      <w:proofErr w:type="spellStart"/>
       <w:r>
         <w:rPr>
           <w:rFonts w:ascii="Consolas" w:eastAsia="Calibri" w:hAnsi="Consolas" w:cs="Consolas"/>
@@ -8570,6 +9242,7 @@
         </w:rPr>
         <w:t>singleOrDefault</w:t>
       </w:r>
+      <w:proofErr w:type="spellEnd"/>
     </w:p>
     <w:p>
       <w:pPr>
@@ -8614,7 +9287,27 @@
           <w:sz w:val="19"/>
           <w:szCs w:val="19"/>
         </w:rPr>
-        <w:t xml:space="preserve"> T SingleOrDefault&lt;</w:t>
+        <w:t xml:space="preserve"> T </w:t>
+      </w:r>
+      <w:proofErr w:type="spellStart"/>
+      <w:r>
+        <w:rPr>
+          <w:rFonts w:ascii="Consolas" w:eastAsia="Calibri" w:hAnsi="Consolas" w:cs="Consolas"/>
+          <w:color w:val="000000"/>
+          <w:sz w:val="19"/>
+          <w:szCs w:val="19"/>
+        </w:rPr>
+        <w:t>SingleOrDefault</w:t>
+      </w:r>
+      <w:proofErr w:type="spellEnd"/>
+      <w:r>
+        <w:rPr>
+          <w:rFonts w:ascii="Consolas" w:eastAsia="Calibri" w:hAnsi="Consolas" w:cs="Consolas"/>
+          <w:color w:val="000000"/>
+          <w:sz w:val="19"/>
+          <w:szCs w:val="19"/>
+        </w:rPr>
+        <w:t>&lt;</w:t>
       </w:r>
       <w:r>
         <w:rPr>
@@ -8650,7 +9343,47 @@
           <w:sz w:val="19"/>
           <w:szCs w:val="19"/>
         </w:rPr>
-        <w:t xml:space="preserve"> RepositoryBase&lt;T&gt; repository, Func&lt;T, </w:t>
+        <w:t xml:space="preserve"> </w:t>
+      </w:r>
+      <w:proofErr w:type="spellStart"/>
+      <w:r>
+        <w:rPr>
+          <w:rFonts w:ascii="Consolas" w:eastAsia="Calibri" w:hAnsi="Consolas" w:cs="Consolas"/>
+          <w:color w:val="000000"/>
+          <w:sz w:val="19"/>
+          <w:szCs w:val="19"/>
+        </w:rPr>
+        <w:t>RepositoryBase</w:t>
+      </w:r>
+      <w:proofErr w:type="spellEnd"/>
+      <w:r>
+        <w:rPr>
+          <w:rFonts w:ascii="Consolas" w:eastAsia="Calibri" w:hAnsi="Consolas" w:cs="Consolas"/>
+          <w:color w:val="000000"/>
+          <w:sz w:val="19"/>
+          <w:szCs w:val="19"/>
+        </w:rPr>
+        <w:t xml:space="preserve">&lt;T&gt; repository, </w:t>
+      </w:r>
+      <w:proofErr w:type="spellStart"/>
+      <w:r>
+        <w:rPr>
+          <w:rFonts w:ascii="Consolas" w:eastAsia="Calibri" w:hAnsi="Consolas" w:cs="Consolas"/>
+          <w:color w:val="000000"/>
+          <w:sz w:val="19"/>
+          <w:szCs w:val="19"/>
+        </w:rPr>
+        <w:t>Func</w:t>
+      </w:r>
+      <w:proofErr w:type="spellEnd"/>
+      <w:r>
+        <w:rPr>
+          <w:rFonts w:ascii="Consolas" w:eastAsia="Calibri" w:hAnsi="Consolas" w:cs="Consolas"/>
+          <w:color w:val="000000"/>
+          <w:sz w:val="19"/>
+          <w:szCs w:val="19"/>
+        </w:rPr>
+        <w:t xml:space="preserve">&lt;T, </w:t>
       </w:r>
       <w:r>
         <w:rPr>
@@ -8707,8 +9440,6 @@
         </w:rPr>
         <w:t>create new object with new Unique Id</w:t>
       </w:r>
-      <w:bookmarkStart w:id="31" w:name="_GoBack"/>
-      <w:bookmarkEnd w:id="31"/>
     </w:p>
     <w:p>
       <w:pPr>
@@ -8789,29 +9520,137 @@
           <w:sz w:val="19"/>
           <w:szCs w:val="19"/>
         </w:rPr>
-        <w:t xml:space="preserve"> RepositoryBase&lt;T&gt; repository,T newObj)</w:t>
-      </w:r>
-    </w:p>
-    <w:p>
-      <w:pPr>
+        <w:t xml:space="preserve"> </w:t>
+      </w:r>
+      <w:proofErr w:type="spellStart"/>
+      <w:r>
         <w:rPr>
           <w:rFonts w:ascii="Consolas" w:eastAsia="Calibri" w:hAnsi="Consolas" w:cs="Consolas"/>
           <w:color w:val="000000"/>
           <w:sz w:val="19"/>
           <w:szCs w:val="19"/>
         </w:rPr>
-      </w:pPr>
-    </w:p>
-    <w:p>
-      <w:pPr>
+        <w:t>RepositoryBase</w:t>
+      </w:r>
+      <w:proofErr w:type="spellEnd"/>
+      <w:r>
         <w:rPr>
           <w:rFonts w:ascii="Consolas" w:eastAsia="Calibri" w:hAnsi="Consolas" w:cs="Consolas"/>
           <w:color w:val="000000"/>
           <w:sz w:val="19"/>
           <w:szCs w:val="19"/>
         </w:rPr>
-      </w:pPr>
-    </w:p>
+        <w:t xml:space="preserve">&lt;T&gt; </w:t>
+      </w:r>
+      <w:proofErr w:type="spellStart"/>
+      <w:r>
+        <w:rPr>
+          <w:rFonts w:ascii="Consolas" w:eastAsia="Calibri" w:hAnsi="Consolas" w:cs="Consolas"/>
+          <w:color w:val="000000"/>
+          <w:sz w:val="19"/>
+          <w:szCs w:val="19"/>
+        </w:rPr>
+        <w:t>repository,T</w:t>
+      </w:r>
+      <w:proofErr w:type="spellEnd"/>
+      <w:r>
+        <w:rPr>
+          <w:rFonts w:ascii="Consolas" w:eastAsia="Calibri" w:hAnsi="Consolas" w:cs="Consolas"/>
+          <w:color w:val="000000"/>
+          <w:sz w:val="19"/>
+          <w:szCs w:val="19"/>
+        </w:rPr>
+        <w:t xml:space="preserve"> </w:t>
+      </w:r>
+      <w:proofErr w:type="spellStart"/>
+      <w:r>
+        <w:rPr>
+          <w:rFonts w:ascii="Consolas" w:eastAsia="Calibri" w:hAnsi="Consolas" w:cs="Consolas"/>
+          <w:color w:val="000000"/>
+          <w:sz w:val="19"/>
+          <w:szCs w:val="19"/>
+        </w:rPr>
+        <w:t>newObj</w:t>
+      </w:r>
+      <w:proofErr w:type="spellEnd"/>
+      <w:r>
+        <w:rPr>
+          <w:rFonts w:ascii="Consolas" w:eastAsia="Calibri" w:hAnsi="Consolas" w:cs="Consolas"/>
+          <w:color w:val="000000"/>
+          <w:sz w:val="19"/>
+          <w:szCs w:val="19"/>
+        </w:rPr>
+        <w:t>)</w:t>
+      </w:r>
+    </w:p>
+    <w:p>
+      <w:pPr>
+        <w:rPr>
+          <w:rFonts w:ascii="Consolas" w:eastAsia="Calibri" w:hAnsi="Consolas" w:cs="Consolas"/>
+          <w:color w:val="000000"/>
+          <w:sz w:val="19"/>
+          <w:szCs w:val="19"/>
+        </w:rPr>
+      </w:pPr>
+    </w:p>
+    <w:p>
+      <w:pPr>
+        <w:rPr>
+          <w:rFonts w:ascii="Consolas" w:eastAsia="Calibri" w:hAnsi="Consolas" w:cs="Consolas"/>
+          <w:color w:val="000000"/>
+          <w:sz w:val="19"/>
+          <w:szCs w:val="19"/>
+        </w:rPr>
+      </w:pPr>
+      <w:r>
+        <w:rPr>
+          <w:noProof/>
+        </w:rPr>
+        <w:drawing>
+          <wp:inline distT="0" distB="0" distL="0" distR="0" wp14:anchorId="1C004F75" wp14:editId="077CCEBA">
+            <wp:extent cx="5732145" cy="2560320"/>
+            <wp:effectExtent l="0" t="0" r="0" b="0"/>
+            <wp:docPr id="13" name="Picture 13"/>
+            <wp:cNvGraphicFramePr>
+              <a:graphicFrameLocks xmlns:a="http://schemas.openxmlformats.org/drawingml/2006/main" noChangeAspect="1"/>
+            </wp:cNvGraphicFramePr>
+            <a:graphic xmlns:a="http://schemas.openxmlformats.org/drawingml/2006/main">
+              <a:graphicData uri="http://schemas.openxmlformats.org/drawingml/2006/picture">
+                <pic:pic xmlns:pic="http://schemas.openxmlformats.org/drawingml/2006/picture">
+                  <pic:nvPicPr>
+                    <pic:cNvPr id="1" name=""/>
+                    <pic:cNvPicPr/>
+                  </pic:nvPicPr>
+                  <pic:blipFill>
+                    <a:blip r:embed="rId18"/>
+                    <a:stretch>
+                      <a:fillRect/>
+                    </a:stretch>
+                  </pic:blipFill>
+                  <pic:spPr>
+                    <a:xfrm>
+                      <a:off x="0" y="0"/>
+                      <a:ext cx="5732145" cy="2560320"/>
+                    </a:xfrm>
+                    <a:prstGeom prst="rect">
+                      <a:avLst/>
+                    </a:prstGeom>
+                  </pic:spPr>
+                </pic:pic>
+              </a:graphicData>
+            </a:graphic>
+          </wp:inline>
+        </w:drawing>
+      </w:r>
+    </w:p>
+    <w:p/>
+    <w:p/>
+    <w:p/>
+    <w:p/>
+    <w:p/>
+    <w:p/>
+    <w:p/>
+    <w:p/>
     <w:p/>
     <w:p>
       <w:pPr>
@@ -8821,15 +9660,75 @@
           <w:numId w:val="4"/>
         </w:numPr>
       </w:pPr>
-      <w:r>
-        <w:t xml:space="preserve">IoC </w:t>
-      </w:r>
-    </w:p>
-    <w:p>
-      <w:r>
-        <w:t>For applying the IoC project used unity.webApi packge and the configuration was put on file</w:t>
-      </w:r>
-    </w:p>
+      <w:proofErr w:type="spellStart"/>
+      <w:r>
+        <w:lastRenderedPageBreak/>
+        <w:t>IoC</w:t>
+      </w:r>
+      <w:proofErr w:type="spellEnd"/>
+      <w:r>
+        <w:t xml:space="preserve"> </w:t>
+      </w:r>
+    </w:p>
+    <w:p>
+      <w:r>
+        <w:t xml:space="preserve">For applying the </w:t>
+      </w:r>
+      <w:proofErr w:type="spellStart"/>
+      <w:r>
+        <w:t>IoC</w:t>
+      </w:r>
+      <w:proofErr w:type="spellEnd"/>
+      <w:r>
+        <w:t xml:space="preserve"> project used </w:t>
+      </w:r>
+      <w:proofErr w:type="spellStart"/>
+      <w:r>
+        <w:rPr>
+          <w:b/>
+          <w:bCs/>
+        </w:rPr>
+        <w:t>unity.webApi</w:t>
+      </w:r>
+      <w:proofErr w:type="spellEnd"/>
+      <w:r>
+        <w:t xml:space="preserve"> </w:t>
+      </w:r>
+      <w:proofErr w:type="spellStart"/>
+      <w:r>
+        <w:t>packge</w:t>
+      </w:r>
+      <w:proofErr w:type="spellEnd"/>
+      <w:r>
+        <w:t xml:space="preserve"> and the configuration was put on file</w:t>
+      </w:r>
+    </w:p>
+    <w:p/>
+    <w:p>
+      <w:r>
+        <w:t xml:space="preserve">Project uses the </w:t>
+      </w:r>
+      <w:proofErr w:type="spellStart"/>
+      <w:r>
+        <w:rPr>
+          <w:b/>
+          <w:bCs/>
+        </w:rPr>
+        <w:t>unity.webApi</w:t>
+      </w:r>
+      <w:proofErr w:type="spellEnd"/>
+      <w:r>
+        <w:rPr>
+          <w:b/>
+          <w:bCs/>
+        </w:rPr>
+        <w:t xml:space="preserve"> </w:t>
+      </w:r>
+      <w:r>
+        <w:t>to inject the services tier</w:t>
+      </w:r>
+    </w:p>
+    <w:p/>
     <w:p>
       <w:r>
         <w:rPr>
@@ -8851,7 +9750,7 @@
                     <pic:cNvPicPr/>
                   </pic:nvPicPr>
                   <pic:blipFill>
-                    <a:blip r:embed="rId16"/>
+                    <a:blip r:embed="rId19"/>
                     <a:stretch>
                       <a:fillRect/>
                     </a:stretch>
@@ -8889,24 +9788,362 @@
       </w:r>
     </w:p>
     <w:p/>
+    <w:p>
+      <w:r>
+        <w:t xml:space="preserve">To generate the new Unique ID </w:t>
+      </w:r>
+      <w:r>
+        <w:t xml:space="preserve">and to avoid to give the same Id for multiple threads </w:t>
+      </w:r>
+    </w:p>
+    <w:p>
+      <w:r>
+        <w:t xml:space="preserve">So the solution took the approach to make thread safe by using </w:t>
+      </w:r>
+      <w:r>
+        <w:rPr>
+          <w:b/>
+          <w:bCs/>
+          <w:i/>
+          <w:iCs/>
+        </w:rPr>
+        <w:t>lock</w:t>
+      </w:r>
+      <w:r>
+        <w:t>.</w:t>
+      </w:r>
+    </w:p>
+    <w:p>
+      <w:pPr>
+        <w:rPr>
+          <w:rFonts w:ascii="Segoe UI" w:hAnsi="Segoe UI" w:cs="Segoe UI"/>
+          <w:color w:val="000000"/>
+          <w:shd w:val="clear" w:color="auto" w:fill="FFFFFF"/>
+        </w:rPr>
+      </w:pPr>
+      <w:r>
+        <w:rPr>
+          <w:rFonts w:ascii="Segoe UI" w:hAnsi="Segoe UI" w:cs="Segoe UI"/>
+          <w:color w:val="000000"/>
+          <w:shd w:val="clear" w:color="auto" w:fill="FFFFFF"/>
+        </w:rPr>
+        <w:t xml:space="preserve">The </w:t>
+      </w:r>
+      <w:r>
+        <w:rPr>
+          <w:rStyle w:val="HTMLCode"/>
+          <w:rFonts w:ascii="Consolas" w:hAnsi="Consolas"/>
+          <w:color w:val="000000"/>
+        </w:rPr>
+        <w:t>lock</w:t>
+      </w:r>
+      <w:r>
+        <w:rPr>
+          <w:rFonts w:ascii="Segoe UI" w:hAnsi="Segoe UI" w:cs="Segoe UI"/>
+          <w:color w:val="000000"/>
+          <w:shd w:val="clear" w:color="auto" w:fill="FFFFFF"/>
+        </w:rPr>
+        <w:t> statement acquires the mutual-exclusion lock for a given object, executes a statement block, and then releases the lock. While a lock is held, the thread that holds the lock can again acquire and release the lock. Any other thread is blocked from acquiring the lock and waits until the lock is released</w:t>
+      </w:r>
+    </w:p>
     <w:p/>
+    <w:p>
+      <w:pPr>
+        <w:rPr>
+          <w:b/>
+          <w:bCs/>
+          <w:i/>
+          <w:iCs/>
+        </w:rPr>
+      </w:pPr>
+      <w:r>
+        <w:t xml:space="preserve">Alternative solution is to use </w:t>
+      </w:r>
+      <w:r>
+        <w:rPr>
+          <w:b/>
+          <w:bCs/>
+          <w:i/>
+          <w:iCs/>
+        </w:rPr>
+        <w:t>Monitor</w:t>
+      </w:r>
+    </w:p>
     <w:p/>
-    <w:p/>
-    <w:p>
-      <w:pPr>
-        <w:rPr>
-          <w:rFonts w:ascii="Calibri" w:eastAsia="Calibri" w:hAnsi="Calibri"/>
-          <w:sz w:val="20"/>
-          <w:szCs w:val="20"/>
+    <w:p>
+      <w:r>
+        <w:rPr>
+          <w:noProof/>
+        </w:rPr>
+        <w:drawing>
+          <wp:inline distT="0" distB="0" distL="0" distR="0" wp14:anchorId="10D0F70B" wp14:editId="027A41F9">
+            <wp:extent cx="5732145" cy="692785"/>
+            <wp:effectExtent l="0" t="0" r="0" b="0"/>
+            <wp:docPr id="15" name="Picture 15"/>
+            <wp:cNvGraphicFramePr>
+              <a:graphicFrameLocks xmlns:a="http://schemas.openxmlformats.org/drawingml/2006/main" noChangeAspect="1"/>
+            </wp:cNvGraphicFramePr>
+            <a:graphic xmlns:a="http://schemas.openxmlformats.org/drawingml/2006/main">
+              <a:graphicData uri="http://schemas.openxmlformats.org/drawingml/2006/picture">
+                <pic:pic xmlns:pic="http://schemas.openxmlformats.org/drawingml/2006/picture">
+                  <pic:nvPicPr>
+                    <pic:cNvPr id="1" name=""/>
+                    <pic:cNvPicPr/>
+                  </pic:nvPicPr>
+                  <pic:blipFill>
+                    <a:blip r:embed="rId20"/>
+                    <a:stretch>
+                      <a:fillRect/>
+                    </a:stretch>
+                  </pic:blipFill>
+                  <pic:spPr>
+                    <a:xfrm>
+                      <a:off x="0" y="0"/>
+                      <a:ext cx="5732145" cy="692785"/>
+                    </a:xfrm>
+                    <a:prstGeom prst="rect">
+                      <a:avLst/>
+                    </a:prstGeom>
+                  </pic:spPr>
+                </pic:pic>
+              </a:graphicData>
+            </a:graphic>
+          </wp:inline>
+        </w:drawing>
+      </w:r>
+    </w:p>
+    <w:p>
+      <w:r>
+        <w:rPr>
+          <w:noProof/>
+        </w:rPr>
+        <w:drawing>
+          <wp:inline distT="0" distB="0" distL="0" distR="0" wp14:anchorId="2487CF0F" wp14:editId="7AB09861">
+            <wp:extent cx="5732145" cy="1972310"/>
+            <wp:effectExtent l="0" t="0" r="0" b="0"/>
+            <wp:docPr id="14" name="Picture 14"/>
+            <wp:cNvGraphicFramePr>
+              <a:graphicFrameLocks xmlns:a="http://schemas.openxmlformats.org/drawingml/2006/main" noChangeAspect="1"/>
+            </wp:cNvGraphicFramePr>
+            <a:graphic xmlns:a="http://schemas.openxmlformats.org/drawingml/2006/main">
+              <a:graphicData uri="http://schemas.openxmlformats.org/drawingml/2006/picture">
+                <pic:pic xmlns:pic="http://schemas.openxmlformats.org/drawingml/2006/picture">
+                  <pic:nvPicPr>
+                    <pic:cNvPr id="1" name=""/>
+                    <pic:cNvPicPr/>
+                  </pic:nvPicPr>
+                  <pic:blipFill>
+                    <a:blip r:embed="rId21"/>
+                    <a:stretch>
+                      <a:fillRect/>
+                    </a:stretch>
+                  </pic:blipFill>
+                  <pic:spPr>
+                    <a:xfrm>
+                      <a:off x="0" y="0"/>
+                      <a:ext cx="5732145" cy="1972310"/>
+                    </a:xfrm>
+                    <a:prstGeom prst="rect">
+                      <a:avLst/>
+                    </a:prstGeom>
+                  </pic:spPr>
+                </pic:pic>
+              </a:graphicData>
+            </a:graphic>
+          </wp:inline>
+        </w:drawing>
+      </w:r>
+    </w:p>
+    <w:p>
+      <w:pPr>
+        <w:pStyle w:val="Heading1"/>
+        <w:keepLines/>
+        <w:numPr>
+          <w:ilvl w:val="0"/>
+          <w:numId w:val="4"/>
+        </w:numPr>
+        <w:pBdr>
+          <w:bottom w:val="single" w:sz="4" w:space="1" w:color="auto"/>
+        </w:pBdr>
+        <w:tabs>
+          <w:tab w:val="left" w:pos="2520"/>
+        </w:tabs>
+        <w:spacing w:before="0" w:after="240"/>
+        <w:ind w:right="720"/>
+        <w:jc w:val="both"/>
+        <w:rPr>
+          <w:rFonts w:asciiTheme="minorHAnsi" w:hAnsiTheme="minorHAnsi"/>
+          <w:color w:val="262626" w:themeColor="text1" w:themeTint="D9"/>
+          <w:sz w:val="40"/>
+          <w:szCs w:val="40"/>
+        </w:rPr>
+      </w:pPr>
+      <w:r>
+        <w:rPr>
+          <w:rFonts w:asciiTheme="minorHAnsi" w:hAnsiTheme="minorHAnsi"/>
+          <w:color w:val="262626" w:themeColor="text1" w:themeTint="D9"/>
+          <w:sz w:val="40"/>
+          <w:szCs w:val="40"/>
+        </w:rPr>
+        <w:lastRenderedPageBreak/>
+        <w:t>The Future Covered topics</w:t>
+      </w:r>
+    </w:p>
+    <w:p>
+      <w:pPr>
+        <w:rPr>
+          <w:rFonts w:eastAsia="Calibri"/>
+        </w:rPr>
+      </w:pPr>
+      <w:r>
+        <w:rPr>
+          <w:rFonts w:eastAsia="Calibri"/>
+        </w:rPr>
+        <w:t>Due to the interview will not go further solution was planned to add the following features</w:t>
+      </w:r>
+    </w:p>
+    <w:p>
+      <w:pPr>
+        <w:rPr>
+          <w:rFonts w:eastAsia="Calibri"/>
+        </w:rPr>
+      </w:pPr>
+    </w:p>
+    <w:p>
+      <w:pPr>
+        <w:pStyle w:val="ListParagraph"/>
+        <w:numPr>
+          <w:ilvl w:val="0"/>
+          <w:numId w:val="36"/>
+        </w:numPr>
+        <w:rPr>
+          <w:rFonts w:eastAsia="Calibri"/>
+        </w:rPr>
+      </w:pPr>
+      <w:r>
+        <w:rPr>
+          <w:rFonts w:eastAsia="Calibri"/>
+        </w:rPr>
+        <w:t>Authentication and Authorization</w:t>
+      </w:r>
+    </w:p>
+    <w:p>
+      <w:pPr>
+        <w:pStyle w:val="ListParagraph"/>
+        <w:numPr>
+          <w:ilvl w:val="0"/>
+          <w:numId w:val="36"/>
+        </w:numPr>
+        <w:rPr>
+          <w:rFonts w:eastAsia="Calibri"/>
+        </w:rPr>
+      </w:pPr>
+      <w:r>
+        <w:rPr>
+          <w:rFonts w:eastAsia="Calibri"/>
+        </w:rPr>
+        <w:t xml:space="preserve">Add docker to the project </w:t>
+      </w:r>
+    </w:p>
+    <w:p>
+      <w:pPr>
+        <w:pStyle w:val="ListParagraph"/>
+        <w:numPr>
+          <w:ilvl w:val="0"/>
+          <w:numId w:val="36"/>
+        </w:numPr>
+        <w:rPr>
+          <w:rFonts w:eastAsia="Calibri"/>
+        </w:rPr>
+      </w:pPr>
+      <w:r>
+        <w:rPr>
+          <w:rFonts w:eastAsia="Calibri"/>
+        </w:rPr>
+        <w:t xml:space="preserve">Deploy on Azure </w:t>
+      </w:r>
+    </w:p>
+    <w:p>
+      <w:pPr>
+        <w:pStyle w:val="ListParagraph"/>
+        <w:numPr>
+          <w:ilvl w:val="0"/>
+          <w:numId w:val="36"/>
+        </w:numPr>
+        <w:rPr>
+          <w:rFonts w:eastAsia="Calibri"/>
+        </w:rPr>
+      </w:pPr>
+      <w:r>
+        <w:rPr>
+          <w:rFonts w:eastAsia="Calibri"/>
+        </w:rPr>
+        <w:t xml:space="preserve">Build CI/CD </w:t>
+      </w:r>
+      <w:r>
+        <w:rPr>
+          <w:rFonts w:eastAsia="Calibri"/>
+        </w:rPr>
+        <w:t>to complete the SDLC</w:t>
+      </w:r>
+      <w:r>
+        <w:rPr>
+          <w:rFonts w:eastAsia="Calibri"/>
+        </w:rPr>
+        <w:t>’</w:t>
+      </w:r>
+    </w:p>
+    <w:p>
+      <w:pPr>
+        <w:pStyle w:val="ListParagraph"/>
+        <w:numPr>
+          <w:ilvl w:val="0"/>
+          <w:numId w:val="36"/>
+        </w:numPr>
+        <w:rPr>
+          <w:rFonts w:eastAsia="Calibri"/>
+        </w:rPr>
+      </w:pPr>
+      <w:r>
+        <w:rPr>
+          <w:rFonts w:eastAsia="Calibri"/>
+        </w:rPr>
+        <w:t xml:space="preserve">Localization messages to support </w:t>
+      </w:r>
+      <w:r>
+        <w:rPr>
+          <w:rFonts w:eastAsia="Calibri"/>
+        </w:rPr>
+        <w:t>Multilanguage</w:t>
+      </w:r>
+      <w:bookmarkStart w:id="31" w:name="_GoBack"/>
+      <w:bookmarkEnd w:id="31"/>
+      <w:r>
+        <w:rPr>
+          <w:rFonts w:eastAsia="Calibri"/>
+        </w:rPr>
+        <w:t xml:space="preserve"> </w:t>
+      </w:r>
+    </w:p>
+    <w:p>
+      <w:pPr>
+        <w:pStyle w:val="ListParagraph"/>
+        <w:numPr>
+          <w:ilvl w:val="0"/>
+          <w:numId w:val="0"/>
+        </w:numPr>
+        <w:ind w:left="720"/>
+        <w:rPr>
+          <w:rFonts w:eastAsia="Calibri"/>
         </w:rPr>
       </w:pPr>
     </w:p>
     <w:sectPr>
-      <w:headerReference w:type="default" r:id="rId17"/>
-      <w:footerReference w:type="even" r:id="rId18"/>
-      <w:footerReference w:type="default" r:id="rId19"/>
-      <w:headerReference w:type="first" r:id="rId20"/>
-      <w:footerReference w:type="first" r:id="rId21"/>
+      <w:headerReference w:type="default" r:id="rId22"/>
+      <w:footerReference w:type="even" r:id="rId23"/>
+      <w:footerReference w:type="default" r:id="rId24"/>
+      <w:headerReference w:type="first" r:id="rId25"/>
+      <w:footerReference w:type="first" r:id="rId26"/>
       <w:pgSz w:w="11907" w:h="16839" w:code="9"/>
       <w:pgMar w:top="1440" w:right="1440" w:bottom="1440" w:left="1440" w:header="720" w:footer="441" w:gutter="0"/>
       <w:cols w:space="720"/>
@@ -10850,6 +12087,119 @@
     </w:lvl>
   </w:abstractNum>
   <w:abstractNum w:abstractNumId="13" w15:restartNumberingAfterBreak="0">
+    <w:nsid w:val="33156116"/>
+    <w:multiLevelType w:val="hybridMultilevel"/>
+    <w:tmpl w:val="89285B7A"/>
+    <w:lvl w:ilvl="0" w:tplc="04090001">
+      <w:start w:val="1"/>
+      <w:numFmt w:val="bullet"/>
+      <w:lvlText w:val=""/>
+      <w:lvlJc w:val="left"/>
+      <w:pPr>
+        <w:ind w:left="720" w:hanging="360"/>
+      </w:pPr>
+      <w:rPr>
+        <w:rFonts w:ascii="Symbol" w:hAnsi="Symbol" w:hint="default"/>
+      </w:rPr>
+    </w:lvl>
+    <w:lvl w:ilvl="1" w:tplc="04090003" w:tentative="1">
+      <w:start w:val="1"/>
+      <w:numFmt w:val="bullet"/>
+      <w:lvlText w:val="o"/>
+      <w:lvlJc w:val="left"/>
+      <w:pPr>
+        <w:ind w:left="1440" w:hanging="360"/>
+      </w:pPr>
+      <w:rPr>
+        <w:rFonts w:ascii="Courier New" w:hAnsi="Courier New" w:cs="Courier New" w:hint="default"/>
+      </w:rPr>
+    </w:lvl>
+    <w:lvl w:ilvl="2" w:tplc="04090005" w:tentative="1">
+      <w:start w:val="1"/>
+      <w:numFmt w:val="bullet"/>
+      <w:lvlText w:val=""/>
+      <w:lvlJc w:val="left"/>
+      <w:pPr>
+        <w:ind w:left="2160" w:hanging="360"/>
+      </w:pPr>
+      <w:rPr>
+        <w:rFonts w:ascii="Wingdings" w:hAnsi="Wingdings" w:hint="default"/>
+      </w:rPr>
+    </w:lvl>
+    <w:lvl w:ilvl="3" w:tplc="04090001" w:tentative="1">
+      <w:start w:val="1"/>
+      <w:numFmt w:val="bullet"/>
+      <w:lvlText w:val=""/>
+      <w:lvlJc w:val="left"/>
+      <w:pPr>
+        <w:ind w:left="2880" w:hanging="360"/>
+      </w:pPr>
+      <w:rPr>
+        <w:rFonts w:ascii="Symbol" w:hAnsi="Symbol" w:hint="default"/>
+      </w:rPr>
+    </w:lvl>
+    <w:lvl w:ilvl="4" w:tplc="04090003" w:tentative="1">
+      <w:start w:val="1"/>
+      <w:numFmt w:val="bullet"/>
+      <w:lvlText w:val="o"/>
+      <w:lvlJc w:val="left"/>
+      <w:pPr>
+        <w:ind w:left="3600" w:hanging="360"/>
+      </w:pPr>
+      <w:rPr>
+        <w:rFonts w:ascii="Courier New" w:hAnsi="Courier New" w:cs="Courier New" w:hint="default"/>
+      </w:rPr>
+    </w:lvl>
+    <w:lvl w:ilvl="5" w:tplc="04090005" w:tentative="1">
+      <w:start w:val="1"/>
+      <w:numFmt w:val="bullet"/>
+      <w:lvlText w:val=""/>
+      <w:lvlJc w:val="left"/>
+      <w:pPr>
+        <w:ind w:left="4320" w:hanging="360"/>
+      </w:pPr>
+      <w:rPr>
+        <w:rFonts w:ascii="Wingdings" w:hAnsi="Wingdings" w:hint="default"/>
+      </w:rPr>
+    </w:lvl>
+    <w:lvl w:ilvl="6" w:tplc="04090001" w:tentative="1">
+      <w:start w:val="1"/>
+      <w:numFmt w:val="bullet"/>
+      <w:lvlText w:val=""/>
+      <w:lvlJc w:val="left"/>
+      <w:pPr>
+        <w:ind w:left="5040" w:hanging="360"/>
+      </w:pPr>
+      <w:rPr>
+        <w:rFonts w:ascii="Symbol" w:hAnsi="Symbol" w:hint="default"/>
+      </w:rPr>
+    </w:lvl>
+    <w:lvl w:ilvl="7" w:tplc="04090003" w:tentative="1">
+      <w:start w:val="1"/>
+      <w:numFmt w:val="bullet"/>
+      <w:lvlText w:val="o"/>
+      <w:lvlJc w:val="left"/>
+      <w:pPr>
+        <w:ind w:left="5760" w:hanging="360"/>
+      </w:pPr>
+      <w:rPr>
+        <w:rFonts w:ascii="Courier New" w:hAnsi="Courier New" w:cs="Courier New" w:hint="default"/>
+      </w:rPr>
+    </w:lvl>
+    <w:lvl w:ilvl="8" w:tplc="04090005" w:tentative="1">
+      <w:start w:val="1"/>
+      <w:numFmt w:val="bullet"/>
+      <w:lvlText w:val=""/>
+      <w:lvlJc w:val="left"/>
+      <w:pPr>
+        <w:ind w:left="6480" w:hanging="360"/>
+      </w:pPr>
+      <w:rPr>
+        <w:rFonts w:ascii="Wingdings" w:hAnsi="Wingdings" w:hint="default"/>
+      </w:rPr>
+    </w:lvl>
+  </w:abstractNum>
+  <w:abstractNum w:abstractNumId="14" w15:restartNumberingAfterBreak="0">
     <w:nsid w:val="37E50AAE"/>
     <w:multiLevelType w:val="hybridMultilevel"/>
     <w:tmpl w:val="B7F2404E"/>
@@ -10962,7 +12312,7 @@
       </w:rPr>
     </w:lvl>
   </w:abstractNum>
-  <w:abstractNum w:abstractNumId="14" w15:restartNumberingAfterBreak="0">
+  <w:abstractNum w:abstractNumId="15" w15:restartNumberingAfterBreak="0">
     <w:nsid w:val="41354EDB"/>
     <w:multiLevelType w:val="hybridMultilevel"/>
     <w:tmpl w:val="DB8AD2F6"/>
@@ -11051,7 +12401,7 @@
       </w:pPr>
     </w:lvl>
   </w:abstractNum>
-  <w:abstractNum w:abstractNumId="15" w15:restartNumberingAfterBreak="0">
+  <w:abstractNum w:abstractNumId="16" w15:restartNumberingAfterBreak="0">
     <w:nsid w:val="415633AE"/>
     <w:multiLevelType w:val="hybridMultilevel"/>
     <w:tmpl w:val="0E4252C6"/>
@@ -11140,7 +12490,7 @@
       </w:pPr>
     </w:lvl>
   </w:abstractNum>
-  <w:abstractNum w:abstractNumId="16" w15:restartNumberingAfterBreak="0">
+  <w:abstractNum w:abstractNumId="17" w15:restartNumberingAfterBreak="0">
     <w:nsid w:val="574C3423"/>
     <w:multiLevelType w:val="hybridMultilevel"/>
     <w:tmpl w:val="6CB25468"/>
@@ -11257,7 +12607,7 @@
       </w:rPr>
     </w:lvl>
   </w:abstractNum>
-  <w:abstractNum w:abstractNumId="17" w15:restartNumberingAfterBreak="0">
+  <w:abstractNum w:abstractNumId="18" w15:restartNumberingAfterBreak="0">
     <w:nsid w:val="6AB86CFA"/>
     <w:multiLevelType w:val="multilevel"/>
     <w:tmpl w:val="124A01BE"/>
@@ -11370,7 +12720,7 @@
       </w:pPr>
     </w:lvl>
   </w:abstractNum>
-  <w:abstractNum w:abstractNumId="18" w15:restartNumberingAfterBreak="0">
+  <w:abstractNum w:abstractNumId="19" w15:restartNumberingAfterBreak="0">
     <w:nsid w:val="6F387C54"/>
     <w:multiLevelType w:val="multilevel"/>
     <w:tmpl w:val="D4EE2A3A"/>
@@ -11483,7 +12833,7 @@
       </w:pPr>
     </w:lvl>
   </w:abstractNum>
-  <w:abstractNum w:abstractNumId="19" w15:restartNumberingAfterBreak="0">
+  <w:abstractNum w:abstractNumId="20" w15:restartNumberingAfterBreak="0">
     <w:nsid w:val="772F261C"/>
     <w:multiLevelType w:val="hybridMultilevel"/>
     <w:tmpl w:val="8C424144"/>
@@ -11596,7 +12946,7 @@
       </w:rPr>
     </w:lvl>
   </w:abstractNum>
-  <w:abstractNum w:abstractNumId="20" w15:restartNumberingAfterBreak="0">
+  <w:abstractNum w:abstractNumId="21" w15:restartNumberingAfterBreak="0">
     <w:nsid w:val="77887758"/>
     <w:multiLevelType w:val="hybridMultilevel"/>
     <w:tmpl w:val="6CC68080"/>
@@ -11709,7 +13059,7 @@
       </w:rPr>
     </w:lvl>
   </w:abstractNum>
-  <w:abstractNum w:abstractNumId="21" w15:restartNumberingAfterBreak="0">
+  <w:abstractNum w:abstractNumId="22" w15:restartNumberingAfterBreak="0">
     <w:nsid w:val="7920087E"/>
     <w:multiLevelType w:val="hybridMultilevel"/>
     <w:tmpl w:val="05B2B716"/>
@@ -11822,7 +13172,7 @@
       </w:rPr>
     </w:lvl>
   </w:abstractNum>
-  <w:abstractNum w:abstractNumId="22" w15:restartNumberingAfterBreak="0">
+  <w:abstractNum w:abstractNumId="23" w15:restartNumberingAfterBreak="0">
     <w:nsid w:val="7F9E2E32"/>
     <w:multiLevelType w:val="hybridMultilevel"/>
     <w:tmpl w:val="FC08693C"/>
@@ -11943,10 +13293,10 @@
     <w:abstractNumId w:val="0"/>
   </w:num>
   <w:num w:numId="2">
-    <w:abstractNumId w:val="16"/>
+    <w:abstractNumId w:val="17"/>
   </w:num>
   <w:num w:numId="3">
-    <w:abstractNumId w:val="22"/>
+    <w:abstractNumId w:val="23"/>
   </w:num>
   <w:num w:numId="4">
     <w:abstractNumId w:val="10"/>
@@ -11961,10 +13311,10 @@
     <w:abstractNumId w:val="6"/>
   </w:num>
   <w:num w:numId="8">
-    <w:abstractNumId w:val="13"/>
+    <w:abstractNumId w:val="14"/>
   </w:num>
   <w:num w:numId="9">
-    <w:abstractNumId w:val="21"/>
+    <w:abstractNumId w:val="22"/>
   </w:num>
   <w:num w:numId="10">
     <w:abstractNumId w:val="5"/>
@@ -11982,25 +13332,25 @@
     <w:abstractNumId w:val="9"/>
   </w:num>
   <w:num w:numId="15">
-    <w:abstractNumId w:val="16"/>
+    <w:abstractNumId w:val="17"/>
   </w:num>
   <w:num w:numId="16">
-    <w:abstractNumId w:val="18"/>
+    <w:abstractNumId w:val="19"/>
   </w:num>
   <w:num w:numId="17">
-    <w:abstractNumId w:val="17"/>
+    <w:abstractNumId w:val="18"/>
   </w:num>
   <w:num w:numId="18">
     <w:abstractNumId w:val="11"/>
   </w:num>
   <w:num w:numId="19">
-    <w:abstractNumId w:val="14"/>
+    <w:abstractNumId w:val="15"/>
   </w:num>
   <w:num w:numId="20">
-    <w:abstractNumId w:val="20"/>
+    <w:abstractNumId w:val="21"/>
   </w:num>
   <w:num w:numId="21">
-    <w:abstractNumId w:val="19"/>
+    <w:abstractNumId w:val="20"/>
   </w:num>
   <w:num w:numId="22">
     <w:abstractNumId w:val="2"/>
@@ -12009,7 +13359,7 @@
     <w:abstractNumId w:val="3"/>
   </w:num>
   <w:num w:numId="24">
-    <w:abstractNumId w:val="15"/>
+    <w:abstractNumId w:val="16"/>
   </w:num>
   <w:num w:numId="25">
     <w:abstractNumId w:val="8"/>
@@ -12022,6 +13372,30 @@
   </w:num>
   <w:num w:numId="28">
     <w:abstractNumId w:val="10"/>
+  </w:num>
+  <w:num w:numId="29">
+    <w:abstractNumId w:val="10"/>
+  </w:num>
+  <w:num w:numId="30">
+    <w:abstractNumId w:val="10"/>
+  </w:num>
+  <w:num w:numId="31">
+    <w:abstractNumId w:val="10"/>
+  </w:num>
+  <w:num w:numId="32">
+    <w:abstractNumId w:val="10"/>
+  </w:num>
+  <w:num w:numId="33">
+    <w:abstractNumId w:val="10"/>
+  </w:num>
+  <w:num w:numId="34">
+    <w:abstractNumId w:val="10"/>
+  </w:num>
+  <w:num w:numId="35">
+    <w:abstractNumId w:val="10"/>
+  </w:num>
+  <w:num w:numId="36">
+    <w:abstractNumId w:val="13"/>
   </w:num>
   <w:numIdMacAtCleanup w:val="9"/>
 </w:numbering>
@@ -14001,6 +15375,30 @@
     <w:basedOn w:val="DefaultParagraphFont"/>
     <w:rsid w:val="006066D4"/>
   </w:style>
+  <w:style w:type="character" w:styleId="HTMLCode">
+    <w:name w:val="HTML Code"/>
+    <w:basedOn w:val="DefaultParagraphFont"/>
+    <w:uiPriority w:val="99"/>
+    <w:semiHidden/>
+    <w:unhideWhenUsed/>
+    <w:rsid w:val="004B1797"/>
+    <w:rPr>
+      <w:rFonts w:ascii="Courier New" w:eastAsia="Times New Roman" w:hAnsi="Courier New" w:cs="Courier New"/>
+      <w:sz w:val="20"/>
+      <w:szCs w:val="20"/>
+    </w:rPr>
+  </w:style>
+  <w:style w:type="character" w:styleId="Strong">
+    <w:name w:val="Strong"/>
+    <w:basedOn w:val="DefaultParagraphFont"/>
+    <w:uiPriority w:val="22"/>
+    <w:qFormat/>
+    <w:rsid w:val="00073B27"/>
+    <w:rPr>
+      <w:b/>
+      <w:bCs/>
+    </w:rPr>
+  </w:style>
 </w:styles>
 </file>
 
@@ -14292,7 +15690,7 @@
 </file>
 
 <file path=customXml/itemProps1.xml><?xml version="1.0" encoding="utf-8"?>
-<ds:datastoreItem xmlns:ds="http://schemas.openxmlformats.org/officeDocument/2006/customXml" ds:itemID="{383A410E-F771-4F14-8E13-F4EED5632B24}">
+<ds:datastoreItem xmlns:ds="http://schemas.openxmlformats.org/officeDocument/2006/customXml" ds:itemID="{3CA1618A-D802-41C9-A41F-9E601F1F2D83}">
   <ds:schemaRefs>
     <ds:schemaRef ds:uri="http://schemas.openxmlformats.org/officeDocument/2006/bibliography"/>
   </ds:schemaRefs>

</xml_diff>